<commit_message>
kursovaya fix: removed debug print function
</commit_message>
<xml_diff>
--- a/labs/Kursovaya.docx
+++ b/labs/Kursovaya.docx
@@ -361,21 +361,12 @@
       <w:bookmarkEnd w:id="52"/>
       <w:bookmarkEnd w:id="53"/>
       <w:bookmarkEnd w:id="54"/>
-      <w:proofErr w:type="spellStart"/>
       <w:r>
         <w:rPr>
           <w:sz w:val="28"/>
           <w:szCs w:val="28"/>
         </w:rPr>
-        <w:t>Казыханов</w:t>
-      </w:r>
-      <w:proofErr w:type="spellEnd"/>
-      <w:r>
-        <w:rPr>
-          <w:sz w:val="28"/>
-          <w:szCs w:val="28"/>
-        </w:rPr>
-        <w:t xml:space="preserve"> Рамиль Ильясович</w:t>
+        <w:t>Казыханов Рамиль Ильясович</w:t>
       </w:r>
     </w:p>
     <w:p>
@@ -571,15 +562,7 @@
     </w:p>
     <w:p>
       <w:r>
-        <w:t xml:space="preserve">Введём систему координат, направив ось </w:t>
-      </w:r>
-      <w:proofErr w:type="spellStart"/>
-      <w:r>
-        <w:t>Ox</w:t>
-      </w:r>
-      <w:proofErr w:type="spellEnd"/>
-      <w:r>
-        <w:t xml:space="preserve"> с запада на восток, а ось Oy — с юга на север. В качестве позиции старта гонки выбирается самая южная (а если таких несколько, то самая западная из них) точка трассы. Участники начинают гонку, двигаясь на север. На всех прямых участках трассы участники едут в одном из четырёх направлений (север, юг, восток или запад) и меняют направление движения только на поворотах между прямыми участками. Участники, конечно, никогда не поворачивают назад, то есть не меняют направление движения с северного на южное или с восточного на западное (или наоборот).</w:t>
+        <w:t>Введём систему координат, направив ось Ox с запада на восток, а ось Oy — с юга на север. В качестве позиции старта гонки выбирается самая южная (а если таких несколько, то самая западная из них) точка трассы. Участники начинают гонку, двигаясь на север. На всех прямых участках трассы участники едут в одном из четырёх направлений (север, юг, восток или запад) и меняют направление движения только на поворотах между прямыми участками. Участники, конечно, никогда не поворачивают назад, то есть не меняют направление движения с северного на южное или с восточного на западное (или наоборот).</w:t>
       </w:r>
     </w:p>
     <w:p>
@@ -624,79 +607,7 @@
         <w:t xml:space="preserve"> </w:t>
       </w:r>
       <w:r>
-        <w:t>В следующих (n + 1)-й строке находятся пары целых чисел (</w:t>
-      </w:r>
-      <w:proofErr w:type="spellStart"/>
-      <w:r>
-        <w:t>xi</w:t>
-      </w:r>
-      <w:proofErr w:type="spellEnd"/>
-      <w:r>
-        <w:t>, </w:t>
-      </w:r>
-      <w:proofErr w:type="spellStart"/>
-      <w:r>
-        <w:t>yi</w:t>
-      </w:r>
-      <w:proofErr w:type="spellEnd"/>
-      <w:r>
-        <w:t xml:space="preserve">) </w:t>
-      </w:r>
-      <w:proofErr w:type="gramStart"/>
-      <w:r>
-        <w:t>( -</w:t>
-      </w:r>
-      <w:proofErr w:type="gramEnd"/>
-      <w:r>
-        <w:t> 10 000 ≤ </w:t>
-      </w:r>
-      <w:proofErr w:type="spellStart"/>
-      <w:r>
-        <w:t>xi</w:t>
-      </w:r>
-      <w:proofErr w:type="spellEnd"/>
-      <w:r>
-        <w:t>, </w:t>
-      </w:r>
-      <w:proofErr w:type="spellStart"/>
-      <w:r>
-        <w:t>yi</w:t>
-      </w:r>
-      <w:proofErr w:type="spellEnd"/>
-      <w:r>
-        <w:t> ≤ 10 000). Первая из этих точек является позицией старта. i-й прямой участок трассы начинается в точке (</w:t>
-      </w:r>
-      <w:proofErr w:type="spellStart"/>
-      <w:r>
-        <w:t>xi</w:t>
-      </w:r>
-      <w:proofErr w:type="spellEnd"/>
-      <w:r>
-        <w:t>, </w:t>
-      </w:r>
-      <w:proofErr w:type="spellStart"/>
-      <w:r>
-        <w:t>yi</w:t>
-      </w:r>
-      <w:proofErr w:type="spellEnd"/>
-      <w:r>
-        <w:t>) и заканчивается в точке (</w:t>
-      </w:r>
-      <w:proofErr w:type="spellStart"/>
-      <w:r>
-        <w:t>xi</w:t>
-      </w:r>
-      <w:proofErr w:type="spellEnd"/>
-      <w:r>
-        <w:t> + 1, </w:t>
-      </w:r>
-      <w:proofErr w:type="spellStart"/>
-      <w:r>
-        <w:t>yi</w:t>
-      </w:r>
-      <w:proofErr w:type="spellEnd"/>
-      <w:r>
-        <w:t> + 1).</w:t>
+        <w:t>В следующих (n + 1)-й строке находятся пары целых чисел (xi, yi) ( - 10 000 ≤ xi, yi ≤ 10 000). Первая из этих точек является позицией старта. i-й прямой участок трассы начинается в точке (xi, yi) и заканчивается в точке (xi + 1, yi + 1).</w:t>
       </w:r>
     </w:p>
     <w:p>
@@ -869,23 +780,7 @@
     </w:p>
     <w:p>
       <w:r>
-        <w:t xml:space="preserve">Так получилось, что каждый из сотрудников имеет ярко выраженные политические взгляды и принадлежит либо к фракции </w:t>
-      </w:r>
-      <w:proofErr w:type="spellStart"/>
-      <w:r>
-        <w:t>депубликанцев</w:t>
-      </w:r>
-      <w:proofErr w:type="spellEnd"/>
-      <w:r>
-        <w:t xml:space="preserve">, либо к фракции </w:t>
-      </w:r>
-      <w:proofErr w:type="spellStart"/>
-      <w:r>
-        <w:t>ремократов</w:t>
-      </w:r>
-      <w:proofErr w:type="spellEnd"/>
-      <w:r>
-        <w:t>, и каждой фракции выгоден свой результат голосования. Процедура голосования устроена крайне необычно:</w:t>
+        <w:t>Так получилось, что каждый из сотрудников имеет ярко выраженные политические взгляды и принадлежит либо к фракции депубликанцев, либо к фракции ремократов, и каждой фракции выгоден свой результат голосования. Процедура голосования устроена крайне необычно:</w:t>
       </w:r>
     </w:p>
     <w:p>
@@ -1004,14 +899,12 @@
       <w:r>
         <w:t xml:space="preserve"> символов, </w:t>
       </w:r>
-      <w:proofErr w:type="spellStart"/>
       <w:r>
         <w:rPr>
           <w:lang w:val="en-US"/>
         </w:rPr>
         <w:t>i</w:t>
       </w:r>
-      <w:proofErr w:type="spellEnd"/>
       <w:r>
         <w:t>-й из которых равен «</w:t>
       </w:r>
@@ -1024,24 +917,14 @@
       <w:r>
         <w:t xml:space="preserve">», если </w:t>
       </w:r>
-      <w:proofErr w:type="spellStart"/>
       <w:r>
         <w:rPr>
           <w:lang w:val="en-US"/>
         </w:rPr>
         <w:t>i</w:t>
       </w:r>
-      <w:proofErr w:type="spellEnd"/>
-      <w:r>
-        <w:t xml:space="preserve">-й человек поддерживает </w:t>
-      </w:r>
-      <w:proofErr w:type="spellStart"/>
-      <w:r>
-        <w:t>депубликанцев</w:t>
-      </w:r>
-      <w:proofErr w:type="spellEnd"/>
-      <w:r>
-        <w:t>, либо «</w:t>
+      <w:r>
+        <w:t>-й человек поддерживает депубликанцев, либо «</w:t>
       </w:r>
       <w:r>
         <w:rPr>
@@ -1052,24 +935,14 @@
       <w:r>
         <w:t xml:space="preserve">», если </w:t>
       </w:r>
-      <w:proofErr w:type="spellStart"/>
       <w:r>
         <w:rPr>
           <w:lang w:val="en-US"/>
         </w:rPr>
         <w:t>i</w:t>
       </w:r>
-      <w:proofErr w:type="spellEnd"/>
-      <w:r>
-        <w:t xml:space="preserve">-й человек поддерживает </w:t>
-      </w:r>
-      <w:proofErr w:type="spellStart"/>
-      <w:r>
-        <w:t>ремократов</w:t>
-      </w:r>
-      <w:proofErr w:type="spellEnd"/>
-      <w:r>
-        <w:t>.</w:t>
+      <w:r>
+        <w:t>-й человек поддерживает ремократов.</w:t>
       </w:r>
     </w:p>
     <w:p>
@@ -1100,15 +973,7 @@
         <w:t>D</w:t>
       </w:r>
       <w:r>
-        <w:t xml:space="preserve">», если на голосовании будет принято решение, устраивающее фракцию </w:t>
-      </w:r>
-      <w:proofErr w:type="spellStart"/>
-      <w:r>
-        <w:t>депубликанцев</w:t>
-      </w:r>
-      <w:proofErr w:type="spellEnd"/>
-      <w:r>
-        <w:t>, и «</w:t>
+        <w:t>», если на голосовании будет принято решение, устраивающее фракцию депубликанцев, и «</w:t>
       </w:r>
       <w:r>
         <w:rPr>
@@ -1117,15 +982,7 @@
         <w:t>R</w:t>
       </w:r>
       <w:r>
-        <w:t xml:space="preserve">», если </w:t>
-      </w:r>
-      <w:proofErr w:type="spellStart"/>
-      <w:r>
-        <w:t>ремократов</w:t>
-      </w:r>
-      <w:proofErr w:type="spellEnd"/>
-      <w:r>
-        <w:t>.</w:t>
+        <w:t>», если ремократов.</w:t>
       </w:r>
     </w:p>
     <w:p>
@@ -1169,23 +1026,7 @@
     </w:p>
     <w:p>
       <w:r>
-        <w:t xml:space="preserve">Алёна знает, что задержка вылета i-го рейса на одну минуту стоит аэропорту </w:t>
-      </w:r>
-      <w:proofErr w:type="spellStart"/>
-      <w:r>
-        <w:t>ci</w:t>
-      </w:r>
-      <w:proofErr w:type="spellEnd"/>
-      <w:r>
-        <w:t xml:space="preserve"> </w:t>
-      </w:r>
-      <w:proofErr w:type="spellStart"/>
-      <w:r>
-        <w:t>бурлей</w:t>
-      </w:r>
-      <w:proofErr w:type="spellEnd"/>
-      <w:r>
-        <w:t>. Помогите Алёне определить, в каком порядке следует вылетать рейсам, чтобы суммарная стоимость задержки оказалась минимально возможной.</w:t>
+        <w:t>Алёна знает, что задержка вылета i-го рейса на одну минуту стоит аэропорту ci бурлей. Помогите Алёне определить, в каком порядке следует вылетать рейсам, чтобы суммарная стоимость задержки оказалась минимально возможной.</w:t>
       </w:r>
     </w:p>
     <w:p>
@@ -1213,31 +1054,7 @@
         <w:t xml:space="preserve"> </w:t>
       </w:r>
       <w:r>
-        <w:t>Во второй строке находятся n чисел c1, c2, ..., </w:t>
-      </w:r>
-      <w:proofErr w:type="spellStart"/>
-      <w:r>
-        <w:t>cn</w:t>
-      </w:r>
-      <w:proofErr w:type="spellEnd"/>
-      <w:r>
-        <w:t xml:space="preserve"> (1 ≤ </w:t>
-      </w:r>
-      <w:proofErr w:type="spellStart"/>
-      <w:r>
-        <w:t>ci</w:t>
-      </w:r>
-      <w:proofErr w:type="spellEnd"/>
-      <w:r>
-        <w:t xml:space="preserve"> ≤ 107), где </w:t>
-      </w:r>
-      <w:proofErr w:type="spellStart"/>
-      <w:r>
-        <w:t>ci</w:t>
-      </w:r>
-      <w:proofErr w:type="spellEnd"/>
-      <w:r>
-        <w:t xml:space="preserve"> — стоимость задержки i-го рейса на одну минуту.</w:t>
+        <w:t>Во второй строке находятся n чисел c1, c2, ..., cn (1 ≤ ci ≤ 107), где ci — стоимость задержки i-го рейса на одну минуту.</w:t>
       </w:r>
     </w:p>
     <w:p>
@@ -1259,31 +1076,7 @@
         <w:t xml:space="preserve"> </w:t>
       </w:r>
       <w:r>
-        <w:t>Во второй строке выведите n различных целых чисел t1, t2, ..., </w:t>
-      </w:r>
-      <w:proofErr w:type="spellStart"/>
-      <w:r>
-        <w:t>tn</w:t>
-      </w:r>
-      <w:proofErr w:type="spellEnd"/>
-      <w:r>
-        <w:t xml:space="preserve"> (k + 1 ≤ </w:t>
-      </w:r>
-      <w:proofErr w:type="spellStart"/>
-      <w:r>
-        <w:t>ti</w:t>
-      </w:r>
-      <w:proofErr w:type="spellEnd"/>
-      <w:r>
-        <w:t xml:space="preserve"> ≤ k + n), где </w:t>
-      </w:r>
-      <w:proofErr w:type="spellStart"/>
-      <w:r>
-        <w:t>ti</w:t>
-      </w:r>
-      <w:proofErr w:type="spellEnd"/>
-      <w:r>
-        <w:t xml:space="preserve"> означает время вылета i-го рейса. Если расписаний с минимальной стоимостью несколько, разрешается вывести любое из них.</w:t>
+        <w:t>Во второй строке выведите n различных целых чисел t1, t2, ..., tn (k + 1 ≤ ti ≤ k + n), где ti означает время вылета i-го рейса. Если расписаний с минимальной стоимостью несколько, разрешается вывести любое из них.</w:t>
       </w:r>
     </w:p>
     <w:p>
@@ -1327,23 +1120,7 @@
     </w:p>
     <w:p>
       <w:r>
-        <w:t xml:space="preserve">Для того, чтобы определить, какая из двух перестановок лексикографически меньше, они сначала сравниваются по первому элементу. При их равенстве — по второму, и так далее. Среди двух перестановок x и y лексикографически меньше будет x, если </w:t>
-      </w:r>
-      <w:proofErr w:type="spellStart"/>
-      <w:r>
-        <w:t>xi</w:t>
-      </w:r>
-      <w:proofErr w:type="spellEnd"/>
-      <w:r>
-        <w:t> &lt; </w:t>
-      </w:r>
-      <w:proofErr w:type="spellStart"/>
-      <w:r>
-        <w:t>yi</w:t>
-      </w:r>
-      <w:proofErr w:type="spellEnd"/>
-      <w:r>
-        <w:t>, где i — первый индекс, в котором перестановки x и y различаются.</w:t>
+        <w:t>Для того, чтобы определить, какая из двух перестановок лексикографически меньше, они сначала сравниваются по первому элементу. При их равенстве — по второму, и так далее. Среди двух перестановок x и y лексикографически меньше будет x, если xi &lt; yi, где i — первый индекс, в котором перестановки x и y различаются.</w:t>
       </w:r>
     </w:p>
     <w:p>
@@ -1360,23 +1137,7 @@
         <w:t>Входные данные</w:t>
       </w:r>
       <w:r>
-        <w:t>: в первой строке следует целое число n (2 ≤ n ≤ 200 000) — количество элементов в массиве Ивана. Во второй строке следует последовательность целых чисел a1, a2, ..., </w:t>
-      </w:r>
-      <w:proofErr w:type="spellStart"/>
-      <w:r>
-        <w:t>an</w:t>
-      </w:r>
-      <w:proofErr w:type="spellEnd"/>
-      <w:r>
-        <w:t xml:space="preserve"> (1 ≤ </w:t>
-      </w:r>
-      <w:proofErr w:type="spellStart"/>
-      <w:r>
-        <w:t>ai</w:t>
-      </w:r>
-      <w:proofErr w:type="spellEnd"/>
-      <w:r>
-        <w:t> ≤ n) — описание массива Ивана.</w:t>
+        <w:t>: в первой строке следует целое число n (2 ≤ n ≤ 200 000) — количество элементов в массиве Ивана. Во второй строке следует последовательность целых чисел a1, a2, ..., an (1 ≤ ai ≤ n) — описание массива Ивана.</w:t>
       </w:r>
     </w:p>
     <w:p>
@@ -1825,15 +1586,7 @@
     </w:p>
     <w:p>
       <w:r>
-        <w:t xml:space="preserve">Помогите </w:t>
-      </w:r>
-      <w:proofErr w:type="spellStart"/>
-      <w:r>
-        <w:t>Малеку</w:t>
-      </w:r>
-      <w:proofErr w:type="spellEnd"/>
-      <w:r>
-        <w:t xml:space="preserve"> открыть дверь, указав ему, сколькими символами ')' надо заменить каждый символ '#'.</w:t>
+        <w:t>Помогите Малеку открыть дверь, указав ему, сколькими символами ')' надо заменить каждый символ '#'.</w:t>
       </w:r>
     </w:p>
     <w:p>
@@ -2287,60 +2040,12 @@
     </w:p>
     <w:p>
       <w:r>
-        <w:t>Для обработки запросов к некоторому сетевому сервису используются n серверов. Известен текущий план распределения запросов между серверами: i-</w:t>
-      </w:r>
-      <w:proofErr w:type="spellStart"/>
-      <w:r>
-        <w:t>ый</w:t>
-      </w:r>
-      <w:proofErr w:type="spellEnd"/>
-      <w:r>
-        <w:t xml:space="preserve"> сервер должен обработать </w:t>
-      </w:r>
-      <w:proofErr w:type="spellStart"/>
-      <w:r>
-        <w:t>mi</w:t>
-      </w:r>
-      <w:proofErr w:type="spellEnd"/>
-      <w:r>
-        <w:t xml:space="preserve"> запросов.</w:t>
+        <w:t>Для обработки запросов к некоторому сетевому сервису используются n серверов. Известен текущий план распределения запросов между серверами: i-ый сервер должен обработать mi запросов.</w:t>
       </w:r>
     </w:p>
     <w:p>
       <w:r>
-        <w:t xml:space="preserve">Было решено выполнить балансировку нагрузки, переназначая задания между серверами. Более формально, пусть </w:t>
-      </w:r>
-      <w:proofErr w:type="spellStart"/>
-      <w:r>
-        <w:t>ma</w:t>
-      </w:r>
-      <w:proofErr w:type="spellEnd"/>
-      <w:r>
-        <w:t xml:space="preserve"> — количество запросов, которые обрабатывает наиболее загруженный сервер, а </w:t>
-      </w:r>
-      <w:proofErr w:type="spellStart"/>
-      <w:r>
-        <w:t>mb</w:t>
-      </w:r>
-      <w:proofErr w:type="spellEnd"/>
-      <w:r>
-        <w:t xml:space="preserve"> — количество запросов, которые обрабатывает наименее загруженный сервер. Нагрузка будет считаться сбалансированной, если разность </w:t>
-      </w:r>
-      <w:proofErr w:type="spellStart"/>
-      <w:r>
-        <w:t>ma</w:t>
-      </w:r>
-      <w:proofErr w:type="spellEnd"/>
-      <w:r>
-        <w:t> - </w:t>
-      </w:r>
-      <w:proofErr w:type="spellStart"/>
-      <w:r>
-        <w:t>mb</w:t>
-      </w:r>
-      <w:proofErr w:type="spellEnd"/>
-      <w:r>
-        <w:t xml:space="preserve"> будет минимально возможной.</w:t>
+        <w:t>Было решено выполнить балансировку нагрузки, переназначая задания между серверами. Более формально, пусть ma — количество запросов, которые обрабатывает наиболее загруженный сервер, а mb — количество запросов, которые обрабатывает наименее загруженный сервер. Нагрузка будет считаться сбалансированной, если разность ma - mb будет минимально возможной.</w:t>
       </w:r>
     </w:p>
     <w:p>
@@ -2362,31 +2067,7 @@
         <w:t>Входные данные</w:t>
       </w:r>
       <w:r>
-        <w:t>: в первой строке содержится целое положительное число n (1 ≤ n ≤ 105) — количество серверов. Во второй строке содержится последовательность неотрицательных целых чисел m1, m2, ..., </w:t>
-      </w:r>
-      <w:proofErr w:type="spellStart"/>
-      <w:r>
-        <w:t>mn</w:t>
-      </w:r>
-      <w:proofErr w:type="spellEnd"/>
-      <w:r>
-        <w:t xml:space="preserve"> (0 ≤ </w:t>
-      </w:r>
-      <w:proofErr w:type="spellStart"/>
-      <w:r>
-        <w:t>mi</w:t>
-      </w:r>
-      <w:proofErr w:type="spellEnd"/>
-      <w:r>
-        <w:t xml:space="preserve"> ≤ 2·104), где </w:t>
-      </w:r>
-      <w:proofErr w:type="spellStart"/>
-      <w:r>
-        <w:t>mi</w:t>
-      </w:r>
-      <w:proofErr w:type="spellEnd"/>
-      <w:r>
-        <w:t xml:space="preserve"> — количество запросов, изначально предназначенных для обработки i-м сервером.</w:t>
+        <w:t>: в первой строке содержится целое положительное число n (1 ≤ n ≤ 105) — количество серверов. Во второй строке содержится последовательность неотрицательных целых чисел m1, m2, ..., mn (0 ≤ mi ≤ 2·104), где mi — количество запросов, изначально предназначенных для обработки i-м сервером.</w:t>
       </w:r>
     </w:p>
     <w:p>
@@ -2485,28 +2166,12 @@
     </w:p>
     <w:p>
       <w:r>
-        <w:t xml:space="preserve">На большой перемене все n студентов </w:t>
-      </w:r>
-      <w:proofErr w:type="spellStart"/>
-      <w:r>
-        <w:t>Берляндского</w:t>
-      </w:r>
-      <w:proofErr w:type="spellEnd"/>
-      <w:r>
-        <w:t xml:space="preserve"> государственного университета выстроились в очередь в столовой. Однако оказалось, что у столовой тоже есть перерыв на обед, и она временно перестала работать.</w:t>
+        <w:t>На большой перемене все n студентов Берляндского государственного университета выстроились в очередь в столовой. Однако оказалось, что у столовой тоже есть перерыв на обед, и она временно перестала работать.</w:t>
       </w:r>
     </w:p>
     <w:p>
       <w:r>
-        <w:t xml:space="preserve">Стоять в очереди, пока она не обслуживается, так скучно! Поэтому каждый из студентов записал номер студенческого билета того студента, что стоит в очереди перед ним, и того, что стоит в очереди непосредственно за ним. Если перед или после студента никого нет (то есть он первый или последний в очереди), то в качестве номера он записал число 0 (билеты студентов </w:t>
-      </w:r>
-      <w:proofErr w:type="spellStart"/>
-      <w:r>
-        <w:t>Берляндского</w:t>
-      </w:r>
-      <w:proofErr w:type="spellEnd"/>
-      <w:r>
-        <w:t xml:space="preserve"> государственного университета нумеруются с 1).</w:t>
+        <w:t>Стоять в очереди, пока она не обслуживается, так скучно! Поэтому каждый из студентов записал номер студенческого билета того студента, что стоит в очереди перед ним, и того, что стоит в очереди непосредственно за ним. Если перед или после студента никого нет (то есть он первый или последний в очереди), то в качестве номера он записал число 0 (билеты студентов Берляндского государственного университета нумеруются с 1).</w:t>
       </w:r>
     </w:p>
     <w:p>
@@ -2528,55 +2193,7 @@
         <w:t>Входные данные</w:t>
       </w:r>
       <w:r>
-        <w:t xml:space="preserve">: в первой строке записано целое число n (2 ≤ n ≤ 2·105) — количество студентов в очереди. Далее следует n строк, где i-я строка содержит пару целых чисел </w:t>
-      </w:r>
-      <w:proofErr w:type="spellStart"/>
-      <w:r>
-        <w:t>ai</w:t>
-      </w:r>
-      <w:proofErr w:type="spellEnd"/>
-      <w:r>
-        <w:t>, </w:t>
-      </w:r>
-      <w:proofErr w:type="spellStart"/>
-      <w:r>
-        <w:t>bi</w:t>
-      </w:r>
-      <w:proofErr w:type="spellEnd"/>
-      <w:r>
-        <w:t xml:space="preserve"> (0 ≤ </w:t>
-      </w:r>
-      <w:proofErr w:type="spellStart"/>
-      <w:r>
-        <w:t>ai</w:t>
-      </w:r>
-      <w:proofErr w:type="spellEnd"/>
-      <w:r>
-        <w:t>, </w:t>
-      </w:r>
-      <w:proofErr w:type="spellStart"/>
-      <w:r>
-        <w:t>bi</w:t>
-      </w:r>
-      <w:proofErr w:type="spellEnd"/>
-      <w:r>
-        <w:t xml:space="preserve"> ≤ 106), где </w:t>
-      </w:r>
-      <w:proofErr w:type="spellStart"/>
-      <w:r>
-        <w:t>ai</w:t>
-      </w:r>
-      <w:proofErr w:type="spellEnd"/>
-      <w:r>
-        <w:t xml:space="preserve"> — номер студенческого билета того, кто стоит перед очередным студентом, а </w:t>
-      </w:r>
-      <w:proofErr w:type="spellStart"/>
-      <w:r>
-        <w:t>bi</w:t>
-      </w:r>
-      <w:proofErr w:type="spellEnd"/>
-      <w:r>
-        <w:t xml:space="preserve"> — номер студенческого билета того, кто стоит после очередного студента. Строки заданы в произвольном порядке. В качестве номера студенческого билета используется значение 0, если такого соседа нет. У всех студентов номера студенческих билетов различны. Гарантируется, что записи соответствуют очереди, в которой стоят все студенты в каком-то порядке.</w:t>
+        <w:t>: в первой строке записано целое число n (2 ≤ n ≤ 2·105) — количество студентов в очереди. Далее следует n строк, где i-я строка содержит пару целых чисел ai, bi (0 ≤ ai, bi ≤ 106), где ai — номер студенческого билета того, кто стоит перед очередным студентом, а bi — номер студенческого билета того, кто стоит после очередного студента. Строки заданы в произвольном порядке. В качестве номера студенческого билета используется значение 0, если такого соседа нет. У всех студентов номера студенческих билетов различны. Гарантируется, что записи соответствуют очереди, в которой стоят все студенты в каком-то порядке.</w:t>
       </w:r>
     </w:p>
     <w:p>
@@ -2588,15 +2205,7 @@
         <w:t>Выходные данные</w:t>
       </w:r>
       <w:r>
-        <w:t>: выведите последовательность n целых чисел x1, x2, ..., </w:t>
-      </w:r>
-      <w:proofErr w:type="spellStart"/>
-      <w:r>
-        <w:t>xn</w:t>
-      </w:r>
-      <w:proofErr w:type="spellEnd"/>
-      <w:r>
-        <w:t xml:space="preserve"> — последовательность номеров студенческих билетов всех студентов в порядке очереди от первого к последнему.</w:t>
+        <w:t>: выведите последовательность n целых чисел x1, x2, ..., xn — последовательность номеров студенческих билетов всех студентов в порядке очереди от первого к последнему.</w:t>
       </w:r>
     </w:p>
     <w:p>
@@ -5839,27 +5448,7 @@
           <w:szCs w:val="20"/>
           <w:lang w:val="en-RU" w:eastAsia="en-GB"/>
         </w:rPr>
-        <w:t>]</w:t>
-      </w:r>
-      <w:r>
-        <w:rPr>
-          <w:rFonts w:ascii="Courier New" w:eastAsia="Times New Roman" w:hAnsi="Courier New" w:cs="Courier New"/>
-          <w:color w:val="000000"/>
-          <w:sz w:val="20"/>
-          <w:szCs w:val="20"/>
-          <w:lang w:val="en-RU" w:eastAsia="en-GB"/>
-        </w:rPr>
-        <w:t xml:space="preserve"> </w:t>
-      </w:r>
-      <w:r>
-        <w:rPr>
-          <w:rFonts w:ascii="Courier New" w:eastAsia="Times New Roman" w:hAnsi="Courier New" w:cs="Courier New"/>
-          <w:color w:val="000000"/>
-          <w:sz w:val="20"/>
-          <w:szCs w:val="20"/>
-          <w:lang w:val="en-RU" w:eastAsia="en-GB"/>
-        </w:rPr>
-        <w:t xml:space="preserve">!= </w:t>
+        <w:t xml:space="preserve">] != </w:t>
       </w:r>
       <w:r>
         <w:rPr>
@@ -11204,31 +10793,6 @@
           <w:color w:val="000000"/>
         </w:rPr>
         <w:t>sorted_costs.insert(index, (costs[i], i))</w:t>
-      </w:r>
-      <w:r>
-        <w:rPr>
-          <w:color w:val="000000"/>
-        </w:rPr>
-        <w:br/>
-      </w:r>
-      <w:r>
-        <w:rPr>
-          <w:color w:val="000000"/>
-        </w:rPr>
-        <w:br/>
-        <w:t xml:space="preserve">    </w:t>
-      </w:r>
-      <w:r>
-        <w:rPr>
-          <w:color w:val="000080"/>
-        </w:rPr>
-        <w:t>print</w:t>
-      </w:r>
-      <w:r>
-        <w:rPr>
-          <w:color w:val="000000"/>
-        </w:rPr>
-        <w:t>(sorted_costs)</w:t>
       </w:r>
       <w:r>
         <w:rPr>

</xml_diff>

<commit_message>
kursovaya fix: task 9 fixed
</commit_message>
<xml_diff>
--- a/labs/Kursovaya.docx
+++ b/labs/Kursovaya.docx
@@ -361,12 +361,21 @@
       <w:bookmarkEnd w:id="52"/>
       <w:bookmarkEnd w:id="53"/>
       <w:bookmarkEnd w:id="54"/>
+      <w:proofErr w:type="spellStart"/>
       <w:r>
         <w:rPr>
           <w:sz w:val="28"/>
           <w:szCs w:val="28"/>
         </w:rPr>
-        <w:t>Казыханов Рамиль Ильясович</w:t>
+        <w:t>Казыханов</w:t>
+      </w:r>
+      <w:proofErr w:type="spellEnd"/>
+      <w:r>
+        <w:rPr>
+          <w:sz w:val="28"/>
+          <w:szCs w:val="28"/>
+        </w:rPr>
+        <w:t xml:space="preserve"> Рамиль Ильясович</w:t>
       </w:r>
     </w:p>
     <w:p>
@@ -562,7 +571,15 @@
     </w:p>
     <w:p>
       <w:r>
-        <w:t>Введём систему координат, направив ось Ox с запада на восток, а ось Oy — с юга на север. В качестве позиции старта гонки выбирается самая южная (а если таких несколько, то самая западная из них) точка трассы. Участники начинают гонку, двигаясь на север. На всех прямых участках трассы участники едут в одном из четырёх направлений (север, юг, восток или запад) и меняют направление движения только на поворотах между прямыми участками. Участники, конечно, никогда не поворачивают назад, то есть не меняют направление движения с северного на южное или с восточного на западное (или наоборот).</w:t>
+        <w:t xml:space="preserve">Введём систему координат, направив ось </w:t>
+      </w:r>
+      <w:proofErr w:type="spellStart"/>
+      <w:r>
+        <w:t>Ox</w:t>
+      </w:r>
+      <w:proofErr w:type="spellEnd"/>
+      <w:r>
+        <w:t xml:space="preserve"> с запада на восток, а ось Oy — с юга на север. В качестве позиции старта гонки выбирается самая южная (а если таких несколько, то самая западная из них) точка трассы. Участники начинают гонку, двигаясь на север. На всех прямых участках трассы участники едут в одном из четырёх направлений (север, юг, восток или запад) и меняют направление движения только на поворотах между прямыми участками. Участники, конечно, никогда не поворачивают назад, то есть не меняют направление движения с северного на южное или с восточного на западное (или наоборот).</w:t>
       </w:r>
     </w:p>
     <w:p>
@@ -607,7 +624,79 @@
         <w:t xml:space="preserve"> </w:t>
       </w:r>
       <w:r>
-        <w:t>В следующих (n + 1)-й строке находятся пары целых чисел (xi, yi) ( - 10 000 ≤ xi, yi ≤ 10 000). Первая из этих точек является позицией старта. i-й прямой участок трассы начинается в точке (xi, yi) и заканчивается в точке (xi + 1, yi + 1).</w:t>
+        <w:t>В следующих (n + 1)-й строке находятся пары целых чисел (</w:t>
+      </w:r>
+      <w:proofErr w:type="spellStart"/>
+      <w:r>
+        <w:t>xi</w:t>
+      </w:r>
+      <w:proofErr w:type="spellEnd"/>
+      <w:r>
+        <w:t>, </w:t>
+      </w:r>
+      <w:proofErr w:type="spellStart"/>
+      <w:r>
+        <w:t>yi</w:t>
+      </w:r>
+      <w:proofErr w:type="spellEnd"/>
+      <w:r>
+        <w:t xml:space="preserve">) </w:t>
+      </w:r>
+      <w:proofErr w:type="gramStart"/>
+      <w:r>
+        <w:t>( -</w:t>
+      </w:r>
+      <w:proofErr w:type="gramEnd"/>
+      <w:r>
+        <w:t> 10 000 ≤ </w:t>
+      </w:r>
+      <w:proofErr w:type="spellStart"/>
+      <w:r>
+        <w:t>xi</w:t>
+      </w:r>
+      <w:proofErr w:type="spellEnd"/>
+      <w:r>
+        <w:t>, </w:t>
+      </w:r>
+      <w:proofErr w:type="spellStart"/>
+      <w:r>
+        <w:t>yi</w:t>
+      </w:r>
+      <w:proofErr w:type="spellEnd"/>
+      <w:r>
+        <w:t> ≤ 10 000). Первая из этих точек является позицией старта. i-й прямой участок трассы начинается в точке (</w:t>
+      </w:r>
+      <w:proofErr w:type="spellStart"/>
+      <w:r>
+        <w:t>xi</w:t>
+      </w:r>
+      <w:proofErr w:type="spellEnd"/>
+      <w:r>
+        <w:t>, </w:t>
+      </w:r>
+      <w:proofErr w:type="spellStart"/>
+      <w:r>
+        <w:t>yi</w:t>
+      </w:r>
+      <w:proofErr w:type="spellEnd"/>
+      <w:r>
+        <w:t>) и заканчивается в точке (</w:t>
+      </w:r>
+      <w:proofErr w:type="spellStart"/>
+      <w:r>
+        <w:t>xi</w:t>
+      </w:r>
+      <w:proofErr w:type="spellEnd"/>
+      <w:r>
+        <w:t> + 1, </w:t>
+      </w:r>
+      <w:proofErr w:type="spellStart"/>
+      <w:r>
+        <w:t>yi</w:t>
+      </w:r>
+      <w:proofErr w:type="spellEnd"/>
+      <w:r>
+        <w:t> + 1).</w:t>
       </w:r>
     </w:p>
     <w:p>
@@ -780,7 +869,23 @@
     </w:p>
     <w:p>
       <w:r>
-        <w:t>Так получилось, что каждый из сотрудников имеет ярко выраженные политические взгляды и принадлежит либо к фракции депубликанцев, либо к фракции ремократов, и каждой фракции выгоден свой результат голосования. Процедура голосования устроена крайне необычно:</w:t>
+        <w:t xml:space="preserve">Так получилось, что каждый из сотрудников имеет ярко выраженные политические взгляды и принадлежит либо к фракции </w:t>
+      </w:r>
+      <w:proofErr w:type="spellStart"/>
+      <w:r>
+        <w:t>депубликанцев</w:t>
+      </w:r>
+      <w:proofErr w:type="spellEnd"/>
+      <w:r>
+        <w:t xml:space="preserve">, либо к фракции </w:t>
+      </w:r>
+      <w:proofErr w:type="spellStart"/>
+      <w:r>
+        <w:t>ремократов</w:t>
+      </w:r>
+      <w:proofErr w:type="spellEnd"/>
+      <w:r>
+        <w:t>, и каждой фракции выгоден свой результат голосования. Процедура голосования устроена крайне необычно:</w:t>
       </w:r>
     </w:p>
     <w:p>
@@ -899,12 +1004,14 @@
       <w:r>
         <w:t xml:space="preserve"> символов, </w:t>
       </w:r>
+      <w:proofErr w:type="spellStart"/>
       <w:r>
         <w:rPr>
           <w:lang w:val="en-US"/>
         </w:rPr>
         <w:t>i</w:t>
       </w:r>
+      <w:proofErr w:type="spellEnd"/>
       <w:r>
         <w:t>-й из которых равен «</w:t>
       </w:r>
@@ -917,14 +1024,24 @@
       <w:r>
         <w:t xml:space="preserve">», если </w:t>
       </w:r>
+      <w:proofErr w:type="spellStart"/>
       <w:r>
         <w:rPr>
           <w:lang w:val="en-US"/>
         </w:rPr>
         <w:t>i</w:t>
       </w:r>
-      <w:r>
-        <w:t>-й человек поддерживает депубликанцев, либо «</w:t>
+      <w:proofErr w:type="spellEnd"/>
+      <w:r>
+        <w:t xml:space="preserve">-й человек поддерживает </w:t>
+      </w:r>
+      <w:proofErr w:type="spellStart"/>
+      <w:r>
+        <w:t>депубликанцев</w:t>
+      </w:r>
+      <w:proofErr w:type="spellEnd"/>
+      <w:r>
+        <w:t>, либо «</w:t>
       </w:r>
       <w:r>
         <w:rPr>
@@ -935,14 +1052,24 @@
       <w:r>
         <w:t xml:space="preserve">», если </w:t>
       </w:r>
+      <w:proofErr w:type="spellStart"/>
       <w:r>
         <w:rPr>
           <w:lang w:val="en-US"/>
         </w:rPr>
         <w:t>i</w:t>
       </w:r>
-      <w:r>
-        <w:t>-й человек поддерживает ремократов.</w:t>
+      <w:proofErr w:type="spellEnd"/>
+      <w:r>
+        <w:t xml:space="preserve">-й человек поддерживает </w:t>
+      </w:r>
+      <w:proofErr w:type="spellStart"/>
+      <w:r>
+        <w:t>ремократов</w:t>
+      </w:r>
+      <w:proofErr w:type="spellEnd"/>
+      <w:r>
+        <w:t>.</w:t>
       </w:r>
     </w:p>
     <w:p>
@@ -973,7 +1100,15 @@
         <w:t>D</w:t>
       </w:r>
       <w:r>
-        <w:t>», если на голосовании будет принято решение, устраивающее фракцию депубликанцев, и «</w:t>
+        <w:t xml:space="preserve">», если на голосовании будет принято решение, устраивающее фракцию </w:t>
+      </w:r>
+      <w:proofErr w:type="spellStart"/>
+      <w:r>
+        <w:t>депубликанцев</w:t>
+      </w:r>
+      <w:proofErr w:type="spellEnd"/>
+      <w:r>
+        <w:t>, и «</w:t>
       </w:r>
       <w:r>
         <w:rPr>
@@ -982,7 +1117,15 @@
         <w:t>R</w:t>
       </w:r>
       <w:r>
-        <w:t>», если ремократов.</w:t>
+        <w:t xml:space="preserve">», если </w:t>
+      </w:r>
+      <w:proofErr w:type="spellStart"/>
+      <w:r>
+        <w:t>ремократов</w:t>
+      </w:r>
+      <w:proofErr w:type="spellEnd"/>
+      <w:r>
+        <w:t>.</w:t>
       </w:r>
     </w:p>
     <w:p>
@@ -1026,7 +1169,23 @@
     </w:p>
     <w:p>
       <w:r>
-        <w:t>Алёна знает, что задержка вылета i-го рейса на одну минуту стоит аэропорту ci бурлей. Помогите Алёне определить, в каком порядке следует вылетать рейсам, чтобы суммарная стоимость задержки оказалась минимально возможной.</w:t>
+        <w:t xml:space="preserve">Алёна знает, что задержка вылета i-го рейса на одну минуту стоит аэропорту </w:t>
+      </w:r>
+      <w:proofErr w:type="spellStart"/>
+      <w:r>
+        <w:t>ci</w:t>
+      </w:r>
+      <w:proofErr w:type="spellEnd"/>
+      <w:r>
+        <w:t xml:space="preserve"> </w:t>
+      </w:r>
+      <w:proofErr w:type="spellStart"/>
+      <w:r>
+        <w:t>бурлей</w:t>
+      </w:r>
+      <w:proofErr w:type="spellEnd"/>
+      <w:r>
+        <w:t>. Помогите Алёне определить, в каком порядке следует вылетать рейсам, чтобы суммарная стоимость задержки оказалась минимально возможной.</w:t>
       </w:r>
     </w:p>
     <w:p>
@@ -1054,7 +1213,31 @@
         <w:t xml:space="preserve"> </w:t>
       </w:r>
       <w:r>
-        <w:t>Во второй строке находятся n чисел c1, c2, ..., cn (1 ≤ ci ≤ 107), где ci — стоимость задержки i-го рейса на одну минуту.</w:t>
+        <w:t>Во второй строке находятся n чисел c1, c2, ..., </w:t>
+      </w:r>
+      <w:proofErr w:type="spellStart"/>
+      <w:r>
+        <w:t>cn</w:t>
+      </w:r>
+      <w:proofErr w:type="spellEnd"/>
+      <w:r>
+        <w:t xml:space="preserve"> (1 ≤ </w:t>
+      </w:r>
+      <w:proofErr w:type="spellStart"/>
+      <w:r>
+        <w:t>ci</w:t>
+      </w:r>
+      <w:proofErr w:type="spellEnd"/>
+      <w:r>
+        <w:t xml:space="preserve"> ≤ 107), где </w:t>
+      </w:r>
+      <w:proofErr w:type="spellStart"/>
+      <w:r>
+        <w:t>ci</w:t>
+      </w:r>
+      <w:proofErr w:type="spellEnd"/>
+      <w:r>
+        <w:t xml:space="preserve"> — стоимость задержки i-го рейса на одну минуту.</w:t>
       </w:r>
     </w:p>
     <w:p>
@@ -1076,7 +1259,31 @@
         <w:t xml:space="preserve"> </w:t>
       </w:r>
       <w:r>
-        <w:t>Во второй строке выведите n различных целых чисел t1, t2, ..., tn (k + 1 ≤ ti ≤ k + n), где ti означает время вылета i-го рейса. Если расписаний с минимальной стоимостью несколько, разрешается вывести любое из них.</w:t>
+        <w:t>Во второй строке выведите n различных целых чисел t1, t2, ..., </w:t>
+      </w:r>
+      <w:proofErr w:type="spellStart"/>
+      <w:r>
+        <w:t>tn</w:t>
+      </w:r>
+      <w:proofErr w:type="spellEnd"/>
+      <w:r>
+        <w:t xml:space="preserve"> (k + 1 ≤ </w:t>
+      </w:r>
+      <w:proofErr w:type="spellStart"/>
+      <w:r>
+        <w:t>ti</w:t>
+      </w:r>
+      <w:proofErr w:type="spellEnd"/>
+      <w:r>
+        <w:t xml:space="preserve"> ≤ k + n), где </w:t>
+      </w:r>
+      <w:proofErr w:type="spellStart"/>
+      <w:r>
+        <w:t>ti</w:t>
+      </w:r>
+      <w:proofErr w:type="spellEnd"/>
+      <w:r>
+        <w:t xml:space="preserve"> означает время вылета i-го рейса. Если расписаний с минимальной стоимостью несколько, разрешается вывести любое из них.</w:t>
       </w:r>
     </w:p>
     <w:p>
@@ -1120,7 +1327,23 @@
     </w:p>
     <w:p>
       <w:r>
-        <w:t>Для того, чтобы определить, какая из двух перестановок лексикографически меньше, они сначала сравниваются по первому элементу. При их равенстве — по второму, и так далее. Среди двух перестановок x и y лексикографически меньше будет x, если xi &lt; yi, где i — первый индекс, в котором перестановки x и y различаются.</w:t>
+        <w:t xml:space="preserve">Для того, чтобы определить, какая из двух перестановок лексикографически меньше, они сначала сравниваются по первому элементу. При их равенстве — по второму, и так далее. Среди двух перестановок x и y лексикографически меньше будет x, если </w:t>
+      </w:r>
+      <w:proofErr w:type="spellStart"/>
+      <w:r>
+        <w:t>xi</w:t>
+      </w:r>
+      <w:proofErr w:type="spellEnd"/>
+      <w:r>
+        <w:t> &lt; </w:t>
+      </w:r>
+      <w:proofErr w:type="spellStart"/>
+      <w:r>
+        <w:t>yi</w:t>
+      </w:r>
+      <w:proofErr w:type="spellEnd"/>
+      <w:r>
+        <w:t>, где i — первый индекс, в котором перестановки x и y различаются.</w:t>
       </w:r>
     </w:p>
     <w:p>
@@ -1137,7 +1360,23 @@
         <w:t>Входные данные</w:t>
       </w:r>
       <w:r>
-        <w:t>: в первой строке следует целое число n (2 ≤ n ≤ 200 000) — количество элементов в массиве Ивана. Во второй строке следует последовательность целых чисел a1, a2, ..., an (1 ≤ ai ≤ n) — описание массива Ивана.</w:t>
+        <w:t>: в первой строке следует целое число n (2 ≤ n ≤ 200 000) — количество элементов в массиве Ивана. Во второй строке следует последовательность целых чисел a1, a2, ..., </w:t>
+      </w:r>
+      <w:proofErr w:type="spellStart"/>
+      <w:r>
+        <w:t>an</w:t>
+      </w:r>
+      <w:proofErr w:type="spellEnd"/>
+      <w:r>
+        <w:t xml:space="preserve"> (1 ≤ </w:t>
+      </w:r>
+      <w:proofErr w:type="spellStart"/>
+      <w:r>
+        <w:t>ai</w:t>
+      </w:r>
+      <w:proofErr w:type="spellEnd"/>
+      <w:r>
+        <w:t> ≤ n) — описание массива Ивана.</w:t>
       </w:r>
     </w:p>
     <w:p>
@@ -1586,7 +1825,15 @@
     </w:p>
     <w:p>
       <w:r>
-        <w:t>Помогите Малеку открыть дверь, указав ему, сколькими символами ')' надо заменить каждый символ '#'.</w:t>
+        <w:t xml:space="preserve">Помогите </w:t>
+      </w:r>
+      <w:proofErr w:type="spellStart"/>
+      <w:r>
+        <w:t>Малеку</w:t>
+      </w:r>
+      <w:proofErr w:type="spellEnd"/>
+      <w:r>
+        <w:t xml:space="preserve"> открыть дверь, указав ему, сколькими символами ')' надо заменить каждый символ '#'.</w:t>
       </w:r>
     </w:p>
     <w:p>
@@ -2040,12 +2287,60 @@
     </w:p>
     <w:p>
       <w:r>
-        <w:t>Для обработки запросов к некоторому сетевому сервису используются n серверов. Известен текущий план распределения запросов между серверами: i-ый сервер должен обработать mi запросов.</w:t>
+        <w:t>Для обработки запросов к некоторому сетевому сервису используются n серверов. Известен текущий план распределения запросов между серверами: i-</w:t>
+      </w:r>
+      <w:proofErr w:type="spellStart"/>
+      <w:r>
+        <w:t>ый</w:t>
+      </w:r>
+      <w:proofErr w:type="spellEnd"/>
+      <w:r>
+        <w:t xml:space="preserve"> сервер должен обработать </w:t>
+      </w:r>
+      <w:proofErr w:type="spellStart"/>
+      <w:r>
+        <w:t>mi</w:t>
+      </w:r>
+      <w:proofErr w:type="spellEnd"/>
+      <w:r>
+        <w:t xml:space="preserve"> запросов.</w:t>
       </w:r>
     </w:p>
     <w:p>
       <w:r>
-        <w:t>Было решено выполнить балансировку нагрузки, переназначая задания между серверами. Более формально, пусть ma — количество запросов, которые обрабатывает наиболее загруженный сервер, а mb — количество запросов, которые обрабатывает наименее загруженный сервер. Нагрузка будет считаться сбалансированной, если разность ma - mb будет минимально возможной.</w:t>
+        <w:t xml:space="preserve">Было решено выполнить балансировку нагрузки, переназначая задания между серверами. Более формально, пусть </w:t>
+      </w:r>
+      <w:proofErr w:type="spellStart"/>
+      <w:r>
+        <w:t>ma</w:t>
+      </w:r>
+      <w:proofErr w:type="spellEnd"/>
+      <w:r>
+        <w:t xml:space="preserve"> — количество запросов, которые обрабатывает наиболее загруженный сервер, а </w:t>
+      </w:r>
+      <w:proofErr w:type="spellStart"/>
+      <w:r>
+        <w:t>mb</w:t>
+      </w:r>
+      <w:proofErr w:type="spellEnd"/>
+      <w:r>
+        <w:t xml:space="preserve"> — количество запросов, которые обрабатывает наименее загруженный сервер. Нагрузка будет считаться сбалансированной, если разность </w:t>
+      </w:r>
+      <w:proofErr w:type="spellStart"/>
+      <w:r>
+        <w:t>ma</w:t>
+      </w:r>
+      <w:proofErr w:type="spellEnd"/>
+      <w:r>
+        <w:t> - </w:t>
+      </w:r>
+      <w:proofErr w:type="spellStart"/>
+      <w:r>
+        <w:t>mb</w:t>
+      </w:r>
+      <w:proofErr w:type="spellEnd"/>
+      <w:r>
+        <w:t xml:space="preserve"> будет минимально возможной.</w:t>
       </w:r>
     </w:p>
     <w:p>
@@ -2067,7 +2362,31 @@
         <w:t>Входные данные</w:t>
       </w:r>
       <w:r>
-        <w:t>: в первой строке содержится целое положительное число n (1 ≤ n ≤ 105) — количество серверов. Во второй строке содержится последовательность неотрицательных целых чисел m1, m2, ..., mn (0 ≤ mi ≤ 2·104), где mi — количество запросов, изначально предназначенных для обработки i-м сервером.</w:t>
+        <w:t>: в первой строке содержится целое положительное число n (1 ≤ n ≤ 105) — количество серверов. Во второй строке содержится последовательность неотрицательных целых чисел m1, m2, ..., </w:t>
+      </w:r>
+      <w:proofErr w:type="spellStart"/>
+      <w:r>
+        <w:t>mn</w:t>
+      </w:r>
+      <w:proofErr w:type="spellEnd"/>
+      <w:r>
+        <w:t xml:space="preserve"> (0 ≤ </w:t>
+      </w:r>
+      <w:proofErr w:type="spellStart"/>
+      <w:r>
+        <w:t>mi</w:t>
+      </w:r>
+      <w:proofErr w:type="spellEnd"/>
+      <w:r>
+        <w:t xml:space="preserve"> ≤ 2·104), где </w:t>
+      </w:r>
+      <w:proofErr w:type="spellStart"/>
+      <w:r>
+        <w:t>mi</w:t>
+      </w:r>
+      <w:proofErr w:type="spellEnd"/>
+      <w:r>
+        <w:t xml:space="preserve"> — количество запросов, изначально предназначенных для обработки i-м сервером.</w:t>
       </w:r>
     </w:p>
     <w:p>
@@ -2166,12 +2485,28 @@
     </w:p>
     <w:p>
       <w:r>
-        <w:t>На большой перемене все n студентов Берляндского государственного университета выстроились в очередь в столовой. Однако оказалось, что у столовой тоже есть перерыв на обед, и она временно перестала работать.</w:t>
+        <w:t xml:space="preserve">На большой перемене все n студентов </w:t>
+      </w:r>
+      <w:proofErr w:type="spellStart"/>
+      <w:r>
+        <w:t>Берляндского</w:t>
+      </w:r>
+      <w:proofErr w:type="spellEnd"/>
+      <w:r>
+        <w:t xml:space="preserve"> государственного университета выстроились в очередь в столовой. Однако оказалось, что у столовой тоже есть перерыв на обед, и она временно перестала работать.</w:t>
       </w:r>
     </w:p>
     <w:p>
       <w:r>
-        <w:t>Стоять в очереди, пока она не обслуживается, так скучно! Поэтому каждый из студентов записал номер студенческого билета того студента, что стоит в очереди перед ним, и того, что стоит в очереди непосредственно за ним. Если перед или после студента никого нет (то есть он первый или последний в очереди), то в качестве номера он записал число 0 (билеты студентов Берляндского государственного университета нумеруются с 1).</w:t>
+        <w:t xml:space="preserve">Стоять в очереди, пока она не обслуживается, так скучно! Поэтому каждый из студентов записал номер студенческого билета того студента, что стоит в очереди перед ним, и того, что стоит в очереди непосредственно за ним. Если перед или после студента никого нет (то есть он первый или последний в очереди), то в качестве номера он записал число 0 (билеты студентов </w:t>
+      </w:r>
+      <w:proofErr w:type="spellStart"/>
+      <w:r>
+        <w:t>Берляндского</w:t>
+      </w:r>
+      <w:proofErr w:type="spellEnd"/>
+      <w:r>
+        <w:t xml:space="preserve"> государственного университета нумеруются с 1).</w:t>
       </w:r>
     </w:p>
     <w:p>
@@ -2193,7 +2528,55 @@
         <w:t>Входные данные</w:t>
       </w:r>
       <w:r>
-        <w:t>: в первой строке записано целое число n (2 ≤ n ≤ 2·105) — количество студентов в очереди. Далее следует n строк, где i-я строка содержит пару целых чисел ai, bi (0 ≤ ai, bi ≤ 106), где ai — номер студенческого билета того, кто стоит перед очередным студентом, а bi — номер студенческого билета того, кто стоит после очередного студента. Строки заданы в произвольном порядке. В качестве номера студенческого билета используется значение 0, если такого соседа нет. У всех студентов номера студенческих билетов различны. Гарантируется, что записи соответствуют очереди, в которой стоят все студенты в каком-то порядке.</w:t>
+        <w:t xml:space="preserve">: в первой строке записано целое число n (2 ≤ n ≤ 2·105) — количество студентов в очереди. Далее следует n строк, где i-я строка содержит пару целых чисел </w:t>
+      </w:r>
+      <w:proofErr w:type="spellStart"/>
+      <w:r>
+        <w:t>ai</w:t>
+      </w:r>
+      <w:proofErr w:type="spellEnd"/>
+      <w:r>
+        <w:t>, </w:t>
+      </w:r>
+      <w:proofErr w:type="spellStart"/>
+      <w:r>
+        <w:t>bi</w:t>
+      </w:r>
+      <w:proofErr w:type="spellEnd"/>
+      <w:r>
+        <w:t xml:space="preserve"> (0 ≤ </w:t>
+      </w:r>
+      <w:proofErr w:type="spellStart"/>
+      <w:r>
+        <w:t>ai</w:t>
+      </w:r>
+      <w:proofErr w:type="spellEnd"/>
+      <w:r>
+        <w:t>, </w:t>
+      </w:r>
+      <w:proofErr w:type="spellStart"/>
+      <w:r>
+        <w:t>bi</w:t>
+      </w:r>
+      <w:proofErr w:type="spellEnd"/>
+      <w:r>
+        <w:t xml:space="preserve"> ≤ 106), где </w:t>
+      </w:r>
+      <w:proofErr w:type="spellStart"/>
+      <w:r>
+        <w:t>ai</w:t>
+      </w:r>
+      <w:proofErr w:type="spellEnd"/>
+      <w:r>
+        <w:t xml:space="preserve"> — номер студенческого билета того, кто стоит перед очередным студентом, а </w:t>
+      </w:r>
+      <w:proofErr w:type="spellStart"/>
+      <w:r>
+        <w:t>bi</w:t>
+      </w:r>
+      <w:proofErr w:type="spellEnd"/>
+      <w:r>
+        <w:t xml:space="preserve"> — номер студенческого билета того, кто стоит после очередного студента. Строки заданы в произвольном порядке. В качестве номера студенческого билета используется значение 0, если такого соседа нет. У всех студентов номера студенческих билетов различны. Гарантируется, что записи соответствуют очереди, в которой стоят все студенты в каком-то порядке.</w:t>
       </w:r>
     </w:p>
     <w:p>
@@ -2205,7 +2588,15 @@
         <w:t>Выходные данные</w:t>
       </w:r>
       <w:r>
-        <w:t>: выведите последовательность n целых чисел x1, x2, ..., xn — последовательность номеров студенческих билетов всех студентов в порядке очереди от первого к последнему.</w:t>
+        <w:t>: выведите последовательность n целых чисел x1, x2, ..., </w:t>
+      </w:r>
+      <w:proofErr w:type="spellStart"/>
+      <w:r>
+        <w:t>xn</w:t>
+      </w:r>
+      <w:proofErr w:type="spellEnd"/>
+      <w:r>
+        <w:t xml:space="preserve"> — последовательность номеров студенческих билетов всех студентов в порядке очереди от первого к последнему.</w:t>
       </w:r>
     </w:p>
     <w:p>
@@ -26420,12 +26811,47 @@
         <w:jc w:val="left"/>
         <w:rPr>
           <w:rFonts w:ascii="Courier New" w:eastAsia="Times New Roman" w:hAnsi="Courier New" w:cs="Courier New"/>
-          <w:color w:val="000000"/>
+          <w:b/>
+          <w:bCs/>
+          <w:color w:val="000080"/>
           <w:sz w:val="20"/>
           <w:szCs w:val="20"/>
           <w:lang w:val="en-RU" w:eastAsia="en-GB"/>
         </w:rPr>
       </w:pPr>
+    </w:p>
+    <w:p>
+      <w:pPr>
+        <w:shd w:val="clear" w:color="auto" w:fill="FFFFFF"/>
+        <w:tabs>
+          <w:tab w:val="left" w:pos="916"/>
+          <w:tab w:val="left" w:pos="1832"/>
+          <w:tab w:val="left" w:pos="2748"/>
+          <w:tab w:val="left" w:pos="3664"/>
+          <w:tab w:val="left" w:pos="4580"/>
+          <w:tab w:val="left" w:pos="5496"/>
+          <w:tab w:val="left" w:pos="6412"/>
+          <w:tab w:val="left" w:pos="7328"/>
+          <w:tab w:val="left" w:pos="8244"/>
+          <w:tab w:val="left" w:pos="9160"/>
+          <w:tab w:val="left" w:pos="10076"/>
+          <w:tab w:val="left" w:pos="10992"/>
+          <w:tab w:val="left" w:pos="11908"/>
+          <w:tab w:val="left" w:pos="12824"/>
+          <w:tab w:val="left" w:pos="13740"/>
+          <w:tab w:val="left" w:pos="14656"/>
+        </w:tabs>
+        <w:spacing w:after="0" w:line="240" w:lineRule="auto"/>
+        <w:ind w:firstLine="0"/>
+        <w:jc w:val="left"/>
+        <w:rPr>
+          <w:rFonts w:ascii="Courier New" w:eastAsia="Times New Roman" w:hAnsi="Courier New" w:cs="Courier New"/>
+          <w:color w:val="000000"/>
+          <w:sz w:val="20"/>
+          <w:szCs w:val="20"/>
+          <w:lang w:val="en-RU" w:eastAsia="en-GB"/>
+        </w:rPr>
+      </w:pPr>
       <w:r>
         <w:rPr>
           <w:rFonts w:ascii="Courier New" w:eastAsia="Times New Roman" w:hAnsi="Courier New" w:cs="Courier New"/>
@@ -26730,6 +27156,17 @@
           <w:lang w:val="en-RU" w:eastAsia="en-GB"/>
         </w:rPr>
         <w:br/>
+        <w:t xml:space="preserve">    min_digits_combination = copy.deepcopy(digits)</w:t>
+      </w:r>
+      <w:r>
+        <w:rPr>
+          <w:rFonts w:ascii="Courier New" w:eastAsia="Times New Roman" w:hAnsi="Courier New" w:cs="Courier New"/>
+          <w:color w:val="000000"/>
+          <w:sz w:val="20"/>
+          <w:szCs w:val="20"/>
+          <w:lang w:val="en-RU" w:eastAsia="en-GB"/>
+        </w:rPr>
+        <w:br/>
         <w:t xml:space="preserve">    n = </w:t>
       </w:r>
       <w:r>
@@ -26771,7 +27208,92 @@
           <w:lang w:val="en-RU" w:eastAsia="en-GB"/>
         </w:rPr>
         <w:br/>
-        <w:t xml:space="preserve">    min_index = </w:t>
+        <w:t xml:space="preserve">    </w:t>
+      </w:r>
+      <w:r>
+        <w:rPr>
+          <w:rFonts w:ascii="Courier New" w:eastAsia="Times New Roman" w:hAnsi="Courier New" w:cs="Courier New"/>
+          <w:b/>
+          <w:bCs/>
+          <w:color w:val="000080"/>
+          <w:sz w:val="20"/>
+          <w:szCs w:val="20"/>
+          <w:lang w:val="en-RU" w:eastAsia="en-GB"/>
+        </w:rPr>
+        <w:t xml:space="preserve">for </w:t>
+      </w:r>
+      <w:r>
+        <w:rPr>
+          <w:rFonts w:ascii="Courier New" w:eastAsia="Times New Roman" w:hAnsi="Courier New" w:cs="Courier New"/>
+          <w:color w:val="000000"/>
+          <w:sz w:val="20"/>
+          <w:szCs w:val="20"/>
+          <w:lang w:val="en-RU" w:eastAsia="en-GB"/>
+        </w:rPr>
+        <w:t xml:space="preserve">i </w:t>
+      </w:r>
+      <w:r>
+        <w:rPr>
+          <w:rFonts w:ascii="Courier New" w:eastAsia="Times New Roman" w:hAnsi="Courier New" w:cs="Courier New"/>
+          <w:b/>
+          <w:bCs/>
+          <w:color w:val="000080"/>
+          <w:sz w:val="20"/>
+          <w:szCs w:val="20"/>
+          <w:lang w:val="en-RU" w:eastAsia="en-GB"/>
+        </w:rPr>
+        <w:t xml:space="preserve">in </w:t>
+      </w:r>
+      <w:r>
+        <w:rPr>
+          <w:rFonts w:ascii="Courier New" w:eastAsia="Times New Roman" w:hAnsi="Courier New" w:cs="Courier New"/>
+          <w:color w:val="000080"/>
+          <w:sz w:val="20"/>
+          <w:szCs w:val="20"/>
+          <w:lang w:val="en-RU" w:eastAsia="en-GB"/>
+        </w:rPr>
+        <w:t>range</w:t>
+      </w:r>
+      <w:r>
+        <w:rPr>
+          <w:rFonts w:ascii="Courier New" w:eastAsia="Times New Roman" w:hAnsi="Courier New" w:cs="Courier New"/>
+          <w:color w:val="000000"/>
+          <w:sz w:val="20"/>
+          <w:szCs w:val="20"/>
+          <w:lang w:val="en-RU" w:eastAsia="en-GB"/>
+        </w:rPr>
+        <w:t xml:space="preserve">(n - </w:t>
+      </w:r>
+      <w:r>
+        <w:rPr>
+          <w:rFonts w:ascii="Courier New" w:eastAsia="Times New Roman" w:hAnsi="Courier New" w:cs="Courier New"/>
+          <w:color w:val="0000FF"/>
+          <w:sz w:val="20"/>
+          <w:szCs w:val="20"/>
+          <w:lang w:val="en-RU" w:eastAsia="en-GB"/>
+        </w:rPr>
+        <w:t>1</w:t>
+      </w:r>
+      <w:r>
+        <w:rPr>
+          <w:rFonts w:ascii="Courier New" w:eastAsia="Times New Roman" w:hAnsi="Courier New" w:cs="Courier New"/>
+          <w:color w:val="000000"/>
+          <w:sz w:val="20"/>
+          <w:szCs w:val="20"/>
+          <w:lang w:val="en-RU" w:eastAsia="en-GB"/>
+        </w:rPr>
+        <w:t>):</w:t>
+      </w:r>
+      <w:r>
+        <w:rPr>
+          <w:rFonts w:ascii="Courier New" w:eastAsia="Times New Roman" w:hAnsi="Courier New" w:cs="Courier New"/>
+          <w:color w:val="000000"/>
+          <w:sz w:val="20"/>
+          <w:szCs w:val="20"/>
+          <w:lang w:val="en-RU" w:eastAsia="en-GB"/>
+        </w:rPr>
+        <w:br/>
+        <w:t xml:space="preserve">        digits.insert(</w:t>
       </w:r>
       <w:r>
         <w:rPr>
@@ -26786,6 +27308,562 @@
       <w:r>
         <w:rPr>
           <w:rFonts w:ascii="Courier New" w:eastAsia="Times New Roman" w:hAnsi="Courier New" w:cs="Courier New"/>
+          <w:color w:val="000000"/>
+          <w:sz w:val="20"/>
+          <w:szCs w:val="20"/>
+          <w:lang w:val="en-RU" w:eastAsia="en-GB"/>
+        </w:rPr>
+        <w:t>, digits.pop())</w:t>
+      </w:r>
+      <w:r>
+        <w:rPr>
+          <w:rFonts w:ascii="Courier New" w:eastAsia="Times New Roman" w:hAnsi="Courier New" w:cs="Courier New"/>
+          <w:color w:val="000000"/>
+          <w:sz w:val="20"/>
+          <w:szCs w:val="20"/>
+          <w:lang w:val="en-RU" w:eastAsia="en-GB"/>
+        </w:rPr>
+        <w:br/>
+        <w:t xml:space="preserve">        </w:t>
+      </w:r>
+      <w:r>
+        <w:rPr>
+          <w:rFonts w:ascii="Courier New" w:eastAsia="Times New Roman" w:hAnsi="Courier New" w:cs="Courier New"/>
+          <w:b/>
+          <w:bCs/>
+          <w:color w:val="000080"/>
+          <w:sz w:val="20"/>
+          <w:szCs w:val="20"/>
+          <w:lang w:val="en-RU" w:eastAsia="en-GB"/>
+        </w:rPr>
+        <w:t xml:space="preserve">for </w:t>
+      </w:r>
+      <w:r>
+        <w:rPr>
+          <w:rFonts w:ascii="Courier New" w:eastAsia="Times New Roman" w:hAnsi="Courier New" w:cs="Courier New"/>
+          <w:color w:val="000000"/>
+          <w:sz w:val="20"/>
+          <w:szCs w:val="20"/>
+          <w:lang w:val="en-RU" w:eastAsia="en-GB"/>
+        </w:rPr>
+        <w:t xml:space="preserve">j </w:t>
+      </w:r>
+      <w:r>
+        <w:rPr>
+          <w:rFonts w:ascii="Courier New" w:eastAsia="Times New Roman" w:hAnsi="Courier New" w:cs="Courier New"/>
+          <w:b/>
+          <w:bCs/>
+          <w:color w:val="000080"/>
+          <w:sz w:val="20"/>
+          <w:szCs w:val="20"/>
+          <w:lang w:val="en-RU" w:eastAsia="en-GB"/>
+        </w:rPr>
+        <w:t xml:space="preserve">in </w:t>
+      </w:r>
+      <w:r>
+        <w:rPr>
+          <w:rFonts w:ascii="Courier New" w:eastAsia="Times New Roman" w:hAnsi="Courier New" w:cs="Courier New"/>
+          <w:color w:val="000080"/>
+          <w:sz w:val="20"/>
+          <w:szCs w:val="20"/>
+          <w:lang w:val="en-RU" w:eastAsia="en-GB"/>
+        </w:rPr>
+        <w:t>range</w:t>
+      </w:r>
+      <w:r>
+        <w:rPr>
+          <w:rFonts w:ascii="Courier New" w:eastAsia="Times New Roman" w:hAnsi="Courier New" w:cs="Courier New"/>
+          <w:color w:val="000000"/>
+          <w:sz w:val="20"/>
+          <w:szCs w:val="20"/>
+          <w:lang w:val="en-RU" w:eastAsia="en-GB"/>
+        </w:rPr>
+        <w:t>(n):</w:t>
+      </w:r>
+      <w:r>
+        <w:rPr>
+          <w:rFonts w:ascii="Courier New" w:eastAsia="Times New Roman" w:hAnsi="Courier New" w:cs="Courier New"/>
+          <w:color w:val="000000"/>
+          <w:sz w:val="20"/>
+          <w:szCs w:val="20"/>
+          <w:lang w:val="en-RU" w:eastAsia="en-GB"/>
+        </w:rPr>
+        <w:br/>
+        <w:t xml:space="preserve">            </w:t>
+      </w:r>
+      <w:r>
+        <w:rPr>
+          <w:rFonts w:ascii="Courier New" w:eastAsia="Times New Roman" w:hAnsi="Courier New" w:cs="Courier New"/>
+          <w:b/>
+          <w:bCs/>
+          <w:color w:val="000080"/>
+          <w:sz w:val="20"/>
+          <w:szCs w:val="20"/>
+          <w:lang w:val="en-RU" w:eastAsia="en-GB"/>
+        </w:rPr>
+        <w:t xml:space="preserve">if </w:t>
+      </w:r>
+      <w:r>
+        <w:rPr>
+          <w:rFonts w:ascii="Courier New" w:eastAsia="Times New Roman" w:hAnsi="Courier New" w:cs="Courier New"/>
+          <w:color w:val="000000"/>
+          <w:sz w:val="20"/>
+          <w:szCs w:val="20"/>
+          <w:lang w:val="en-RU" w:eastAsia="en-GB"/>
+        </w:rPr>
+        <w:t>digits[j] &lt; min_digits_combination[j]:</w:t>
+      </w:r>
+      <w:r>
+        <w:rPr>
+          <w:rFonts w:ascii="Courier New" w:eastAsia="Times New Roman" w:hAnsi="Courier New" w:cs="Courier New"/>
+          <w:color w:val="000000"/>
+          <w:sz w:val="20"/>
+          <w:szCs w:val="20"/>
+          <w:lang w:val="en-RU" w:eastAsia="en-GB"/>
+        </w:rPr>
+        <w:br/>
+        <w:t xml:space="preserve">                min_digits_combination = copy.deepcopy(digits)</w:t>
+      </w:r>
+      <w:r>
+        <w:rPr>
+          <w:rFonts w:ascii="Courier New" w:eastAsia="Times New Roman" w:hAnsi="Courier New" w:cs="Courier New"/>
+          <w:color w:val="000000"/>
+          <w:sz w:val="20"/>
+          <w:szCs w:val="20"/>
+          <w:lang w:val="en-RU" w:eastAsia="en-GB"/>
+        </w:rPr>
+        <w:br/>
+        <w:t xml:space="preserve">                </w:t>
+      </w:r>
+      <w:r>
+        <w:rPr>
+          <w:rFonts w:ascii="Courier New" w:eastAsia="Times New Roman" w:hAnsi="Courier New" w:cs="Courier New"/>
+          <w:b/>
+          <w:bCs/>
+          <w:color w:val="000080"/>
+          <w:sz w:val="20"/>
+          <w:szCs w:val="20"/>
+          <w:lang w:val="en-RU" w:eastAsia="en-GB"/>
+        </w:rPr>
+        <w:t>break</w:t>
+      </w:r>
+      <w:r>
+        <w:rPr>
+          <w:rFonts w:ascii="Courier New" w:eastAsia="Times New Roman" w:hAnsi="Courier New" w:cs="Courier New"/>
+          <w:b/>
+          <w:bCs/>
+          <w:color w:val="000080"/>
+          <w:sz w:val="20"/>
+          <w:szCs w:val="20"/>
+          <w:lang w:val="en-RU" w:eastAsia="en-GB"/>
+        </w:rPr>
+        <w:br/>
+        <w:t xml:space="preserve">            elif </w:t>
+      </w:r>
+      <w:r>
+        <w:rPr>
+          <w:rFonts w:ascii="Courier New" w:eastAsia="Times New Roman" w:hAnsi="Courier New" w:cs="Courier New"/>
+          <w:color w:val="000000"/>
+          <w:sz w:val="20"/>
+          <w:szCs w:val="20"/>
+          <w:lang w:val="en-RU" w:eastAsia="en-GB"/>
+        </w:rPr>
+        <w:t>digits[j] &gt; min_digits_combination[j]:</w:t>
+      </w:r>
+      <w:r>
+        <w:rPr>
+          <w:rFonts w:ascii="Courier New" w:eastAsia="Times New Roman" w:hAnsi="Courier New" w:cs="Courier New"/>
+          <w:color w:val="000000"/>
+          <w:sz w:val="20"/>
+          <w:szCs w:val="20"/>
+          <w:lang w:val="en-RU" w:eastAsia="en-GB"/>
+        </w:rPr>
+        <w:br/>
+        <w:t xml:space="preserve">                </w:t>
+      </w:r>
+      <w:r>
+        <w:rPr>
+          <w:rFonts w:ascii="Courier New" w:eastAsia="Times New Roman" w:hAnsi="Courier New" w:cs="Courier New"/>
+          <w:b/>
+          <w:bCs/>
+          <w:color w:val="000080"/>
+          <w:sz w:val="20"/>
+          <w:szCs w:val="20"/>
+          <w:lang w:val="en-RU" w:eastAsia="en-GB"/>
+        </w:rPr>
+        <w:t>break</w:t>
+      </w:r>
+      <w:r>
+        <w:rPr>
+          <w:rFonts w:ascii="Courier New" w:eastAsia="Times New Roman" w:hAnsi="Courier New" w:cs="Courier New"/>
+          <w:b/>
+          <w:bCs/>
+          <w:color w:val="000080"/>
+          <w:sz w:val="20"/>
+          <w:szCs w:val="20"/>
+          <w:lang w:val="en-RU" w:eastAsia="en-GB"/>
+        </w:rPr>
+        <w:br/>
+      </w:r>
+      <w:r>
+        <w:rPr>
+          <w:rFonts w:ascii="Courier New" w:eastAsia="Times New Roman" w:hAnsi="Courier New" w:cs="Courier New"/>
+          <w:b/>
+          <w:bCs/>
+          <w:color w:val="000080"/>
+          <w:sz w:val="20"/>
+          <w:szCs w:val="20"/>
+          <w:lang w:val="en-RU" w:eastAsia="en-GB"/>
+        </w:rPr>
+        <w:br/>
+        <w:t xml:space="preserve">    if </w:t>
+      </w:r>
+      <w:r>
+        <w:rPr>
+          <w:rFonts w:ascii="Courier New" w:eastAsia="Times New Roman" w:hAnsi="Courier New" w:cs="Courier New"/>
+          <w:color w:val="000000"/>
+          <w:sz w:val="20"/>
+          <w:szCs w:val="20"/>
+          <w:lang w:val="en-RU" w:eastAsia="en-GB"/>
+        </w:rPr>
+        <w:t>min_digits_combination[</w:t>
+      </w:r>
+      <w:r>
+        <w:rPr>
+          <w:rFonts w:ascii="Courier New" w:eastAsia="Times New Roman" w:hAnsi="Courier New" w:cs="Courier New"/>
+          <w:color w:val="0000FF"/>
+          <w:sz w:val="20"/>
+          <w:szCs w:val="20"/>
+          <w:lang w:val="en-RU" w:eastAsia="en-GB"/>
+        </w:rPr>
+        <w:t>0</w:t>
+      </w:r>
+      <w:r>
+        <w:rPr>
+          <w:rFonts w:ascii="Courier New" w:eastAsia="Times New Roman" w:hAnsi="Courier New" w:cs="Courier New"/>
+          <w:color w:val="000000"/>
+          <w:sz w:val="20"/>
+          <w:szCs w:val="20"/>
+          <w:lang w:val="en-RU" w:eastAsia="en-GB"/>
+        </w:rPr>
+        <w:t xml:space="preserve">] &gt; </w:t>
+      </w:r>
+      <w:r>
+        <w:rPr>
+          <w:rFonts w:ascii="Courier New" w:eastAsia="Times New Roman" w:hAnsi="Courier New" w:cs="Courier New"/>
+          <w:color w:val="0000FF"/>
+          <w:sz w:val="20"/>
+          <w:szCs w:val="20"/>
+          <w:lang w:val="en-RU" w:eastAsia="en-GB"/>
+        </w:rPr>
+        <w:t>0</w:t>
+      </w:r>
+      <w:r>
+        <w:rPr>
+          <w:rFonts w:ascii="Courier New" w:eastAsia="Times New Roman" w:hAnsi="Courier New" w:cs="Courier New"/>
+          <w:color w:val="000000"/>
+          <w:sz w:val="20"/>
+          <w:szCs w:val="20"/>
+          <w:lang w:val="en-RU" w:eastAsia="en-GB"/>
+        </w:rPr>
+        <w:t>:</w:t>
+      </w:r>
+      <w:r>
+        <w:rPr>
+          <w:rFonts w:ascii="Courier New" w:eastAsia="Times New Roman" w:hAnsi="Courier New" w:cs="Courier New"/>
+          <w:color w:val="000000"/>
+          <w:sz w:val="20"/>
+          <w:szCs w:val="20"/>
+          <w:lang w:val="en-RU" w:eastAsia="en-GB"/>
+        </w:rPr>
+        <w:br/>
+        <w:t xml:space="preserve">        add_count = </w:t>
+      </w:r>
+      <w:r>
+        <w:rPr>
+          <w:rFonts w:ascii="Courier New" w:eastAsia="Times New Roman" w:hAnsi="Courier New" w:cs="Courier New"/>
+          <w:color w:val="0000FF"/>
+          <w:sz w:val="20"/>
+          <w:szCs w:val="20"/>
+          <w:lang w:val="en-RU" w:eastAsia="en-GB"/>
+        </w:rPr>
+        <w:t xml:space="preserve">10 </w:t>
+      </w:r>
+      <w:r>
+        <w:rPr>
+          <w:rFonts w:ascii="Courier New" w:eastAsia="Times New Roman" w:hAnsi="Courier New" w:cs="Courier New"/>
+          <w:color w:val="000000"/>
+          <w:sz w:val="20"/>
+          <w:szCs w:val="20"/>
+          <w:lang w:val="en-RU" w:eastAsia="en-GB"/>
+        </w:rPr>
+        <w:t>- min_digits_combination[</w:t>
+      </w:r>
+      <w:r>
+        <w:rPr>
+          <w:rFonts w:ascii="Courier New" w:eastAsia="Times New Roman" w:hAnsi="Courier New" w:cs="Courier New"/>
+          <w:color w:val="0000FF"/>
+          <w:sz w:val="20"/>
+          <w:szCs w:val="20"/>
+          <w:lang w:val="en-RU" w:eastAsia="en-GB"/>
+        </w:rPr>
+        <w:t>0</w:t>
+      </w:r>
+      <w:r>
+        <w:rPr>
+          <w:rFonts w:ascii="Courier New" w:eastAsia="Times New Roman" w:hAnsi="Courier New" w:cs="Courier New"/>
+          <w:color w:val="000000"/>
+          <w:sz w:val="20"/>
+          <w:szCs w:val="20"/>
+          <w:lang w:val="en-RU" w:eastAsia="en-GB"/>
+        </w:rPr>
+        <w:t>]</w:t>
+      </w:r>
+      <w:r>
+        <w:rPr>
+          <w:rFonts w:ascii="Courier New" w:eastAsia="Times New Roman" w:hAnsi="Courier New" w:cs="Courier New"/>
+          <w:color w:val="000000"/>
+          <w:sz w:val="20"/>
+          <w:szCs w:val="20"/>
+          <w:lang w:val="en-RU" w:eastAsia="en-GB"/>
+        </w:rPr>
+        <w:br/>
+      </w:r>
+      <w:r>
+        <w:rPr>
+          <w:rFonts w:ascii="Courier New" w:eastAsia="Times New Roman" w:hAnsi="Courier New" w:cs="Courier New"/>
+          <w:color w:val="000000"/>
+          <w:sz w:val="20"/>
+          <w:szCs w:val="20"/>
+          <w:lang w:val="en-RU" w:eastAsia="en-GB"/>
+        </w:rPr>
+        <w:br/>
+        <w:t xml:space="preserve">        </w:t>
+      </w:r>
+      <w:r>
+        <w:rPr>
+          <w:rFonts w:ascii="Courier New" w:eastAsia="Times New Roman" w:hAnsi="Courier New" w:cs="Courier New"/>
+          <w:b/>
+          <w:bCs/>
+          <w:color w:val="000080"/>
+          <w:sz w:val="20"/>
+          <w:szCs w:val="20"/>
+          <w:lang w:val="en-RU" w:eastAsia="en-GB"/>
+        </w:rPr>
+        <w:t xml:space="preserve">for </w:t>
+      </w:r>
+      <w:r>
+        <w:rPr>
+          <w:rFonts w:ascii="Courier New" w:eastAsia="Times New Roman" w:hAnsi="Courier New" w:cs="Courier New"/>
+          <w:color w:val="000000"/>
+          <w:sz w:val="20"/>
+          <w:szCs w:val="20"/>
+          <w:lang w:val="en-RU" w:eastAsia="en-GB"/>
+        </w:rPr>
+        <w:t xml:space="preserve">i </w:t>
+      </w:r>
+      <w:r>
+        <w:rPr>
+          <w:rFonts w:ascii="Courier New" w:eastAsia="Times New Roman" w:hAnsi="Courier New" w:cs="Courier New"/>
+          <w:b/>
+          <w:bCs/>
+          <w:color w:val="000080"/>
+          <w:sz w:val="20"/>
+          <w:szCs w:val="20"/>
+          <w:lang w:val="en-RU" w:eastAsia="en-GB"/>
+        </w:rPr>
+        <w:t xml:space="preserve">in </w:t>
+      </w:r>
+      <w:r>
+        <w:rPr>
+          <w:rFonts w:ascii="Courier New" w:eastAsia="Times New Roman" w:hAnsi="Courier New" w:cs="Courier New"/>
+          <w:color w:val="000080"/>
+          <w:sz w:val="20"/>
+          <w:szCs w:val="20"/>
+          <w:lang w:val="en-RU" w:eastAsia="en-GB"/>
+        </w:rPr>
+        <w:t>range</w:t>
+      </w:r>
+      <w:r>
+        <w:rPr>
+          <w:rFonts w:ascii="Courier New" w:eastAsia="Times New Roman" w:hAnsi="Courier New" w:cs="Courier New"/>
+          <w:color w:val="000000"/>
+          <w:sz w:val="20"/>
+          <w:szCs w:val="20"/>
+          <w:lang w:val="en-RU" w:eastAsia="en-GB"/>
+        </w:rPr>
+        <w:t>(n):</w:t>
+      </w:r>
+      <w:r>
+        <w:rPr>
+          <w:rFonts w:ascii="Courier New" w:eastAsia="Times New Roman" w:hAnsi="Courier New" w:cs="Courier New"/>
+          <w:color w:val="000000"/>
+          <w:sz w:val="20"/>
+          <w:szCs w:val="20"/>
+          <w:lang w:val="en-RU" w:eastAsia="en-GB"/>
+        </w:rPr>
+        <w:br/>
+        <w:t xml:space="preserve">            min_digits_combination[i] = (min_digits_combination[i] + </w:t>
+      </w:r>
+    </w:p>
+    <w:p>
+      <w:pPr>
+        <w:shd w:val="clear" w:color="auto" w:fill="FFFFFF"/>
+        <w:tabs>
+          <w:tab w:val="left" w:pos="916"/>
+          <w:tab w:val="left" w:pos="1832"/>
+          <w:tab w:val="left" w:pos="2748"/>
+          <w:tab w:val="left" w:pos="3664"/>
+          <w:tab w:val="left" w:pos="4580"/>
+          <w:tab w:val="left" w:pos="5496"/>
+          <w:tab w:val="left" w:pos="6412"/>
+          <w:tab w:val="left" w:pos="7328"/>
+          <w:tab w:val="left" w:pos="8244"/>
+          <w:tab w:val="left" w:pos="9160"/>
+          <w:tab w:val="left" w:pos="10076"/>
+          <w:tab w:val="left" w:pos="10992"/>
+          <w:tab w:val="left" w:pos="11908"/>
+          <w:tab w:val="left" w:pos="12824"/>
+          <w:tab w:val="left" w:pos="13740"/>
+          <w:tab w:val="left" w:pos="14656"/>
+        </w:tabs>
+        <w:spacing w:after="0" w:line="240" w:lineRule="auto"/>
+        <w:ind w:firstLine="0"/>
+        <w:jc w:val="left"/>
+        <w:rPr>
+          <w:rFonts w:ascii="Courier New" w:eastAsia="Times New Roman" w:hAnsi="Courier New" w:cs="Courier New"/>
+          <w:color w:val="0000FF"/>
+          <w:sz w:val="20"/>
+          <w:szCs w:val="20"/>
+          <w:lang w:val="en-RU" w:eastAsia="en-GB"/>
+        </w:rPr>
+      </w:pPr>
+      <w:r>
+        <w:rPr>
+          <w:rFonts w:ascii="Courier New" w:eastAsia="Times New Roman" w:hAnsi="Courier New" w:cs="Courier New"/>
+          <w:color w:val="000000"/>
+          <w:sz w:val="20"/>
+          <w:szCs w:val="20"/>
+          <w:lang w:val="en-RU" w:eastAsia="en-GB"/>
+        </w:rPr>
+        <w:tab/>
+      </w:r>
+      <w:r>
+        <w:rPr>
+          <w:rFonts w:ascii="Courier New" w:eastAsia="Times New Roman" w:hAnsi="Courier New" w:cs="Courier New"/>
+          <w:color w:val="000000"/>
+          <w:sz w:val="20"/>
+          <w:szCs w:val="20"/>
+          <w:lang w:val="en-RU" w:eastAsia="en-GB"/>
+        </w:rPr>
+        <w:tab/>
+      </w:r>
+      <w:r>
+        <w:rPr>
+          <w:rFonts w:ascii="Courier New" w:eastAsia="Times New Roman" w:hAnsi="Courier New" w:cs="Courier New"/>
+          <w:color w:val="000000"/>
+          <w:sz w:val="20"/>
+          <w:szCs w:val="20"/>
+          <w:lang w:val="en-RU" w:eastAsia="en-GB"/>
+        </w:rPr>
+        <w:tab/>
+      </w:r>
+      <w:r>
+        <w:rPr>
+          <w:rFonts w:ascii="Courier New" w:eastAsia="Times New Roman" w:hAnsi="Courier New" w:cs="Courier New"/>
+          <w:color w:val="000000"/>
+          <w:sz w:val="20"/>
+          <w:szCs w:val="20"/>
+          <w:lang w:val="en-RU" w:eastAsia="en-GB"/>
+        </w:rPr>
+        <w:tab/>
+      </w:r>
+      <w:r>
+        <w:rPr>
+          <w:rFonts w:ascii="Courier New" w:eastAsia="Times New Roman" w:hAnsi="Courier New" w:cs="Courier New"/>
+          <w:color w:val="000000"/>
+          <w:sz w:val="20"/>
+          <w:szCs w:val="20"/>
+          <w:lang w:val="en-RU" w:eastAsia="en-GB"/>
+        </w:rPr>
+        <w:tab/>
+      </w:r>
+      <w:r>
+        <w:rPr>
+          <w:rFonts w:ascii="Courier New" w:eastAsia="Times New Roman" w:hAnsi="Courier New" w:cs="Courier New"/>
+          <w:color w:val="000000"/>
+          <w:sz w:val="20"/>
+          <w:szCs w:val="20"/>
+          <w:lang w:val="en-RU" w:eastAsia="en-GB"/>
+        </w:rPr>
+        <w:tab/>
+      </w:r>
+      <w:r>
+        <w:rPr>
+          <w:rFonts w:ascii="Courier New" w:eastAsia="Times New Roman" w:hAnsi="Courier New" w:cs="Courier New"/>
+          <w:color w:val="000000"/>
+          <w:sz w:val="20"/>
+          <w:szCs w:val="20"/>
+          <w:lang w:val="en-RU" w:eastAsia="en-GB"/>
+        </w:rPr>
+        <w:tab/>
+      </w:r>
+      <w:r>
+        <w:rPr>
+          <w:rFonts w:ascii="Courier New" w:eastAsia="Times New Roman" w:hAnsi="Courier New" w:cs="Courier New"/>
+          <w:color w:val="000000"/>
+          <w:sz w:val="20"/>
+          <w:szCs w:val="20"/>
+          <w:lang w:val="en-RU" w:eastAsia="en-GB"/>
+        </w:rPr>
+        <w:t xml:space="preserve">add_count) % </w:t>
+      </w:r>
+      <w:r>
+        <w:rPr>
+          <w:rFonts w:ascii="Courier New" w:eastAsia="Times New Roman" w:hAnsi="Courier New" w:cs="Courier New"/>
+          <w:color w:val="0000FF"/>
+          <w:sz w:val="20"/>
+          <w:szCs w:val="20"/>
+          <w:lang w:val="en-RU" w:eastAsia="en-GB"/>
+        </w:rPr>
+        <w:t>10</w:t>
+      </w:r>
+    </w:p>
+    <w:p>
+      <w:pPr>
+        <w:shd w:val="clear" w:color="auto" w:fill="FFFFFF"/>
+        <w:tabs>
+          <w:tab w:val="left" w:pos="916"/>
+          <w:tab w:val="left" w:pos="1832"/>
+          <w:tab w:val="left" w:pos="2748"/>
+          <w:tab w:val="left" w:pos="3664"/>
+          <w:tab w:val="left" w:pos="4580"/>
+          <w:tab w:val="left" w:pos="5496"/>
+          <w:tab w:val="left" w:pos="6412"/>
+          <w:tab w:val="left" w:pos="7328"/>
+          <w:tab w:val="left" w:pos="8244"/>
+          <w:tab w:val="left" w:pos="9160"/>
+          <w:tab w:val="left" w:pos="10076"/>
+          <w:tab w:val="left" w:pos="10992"/>
+          <w:tab w:val="left" w:pos="11908"/>
+          <w:tab w:val="left" w:pos="12824"/>
+          <w:tab w:val="left" w:pos="13740"/>
+          <w:tab w:val="left" w:pos="14656"/>
+        </w:tabs>
+        <w:spacing w:after="0" w:line="240" w:lineRule="auto"/>
+        <w:ind w:firstLine="0"/>
+        <w:jc w:val="left"/>
+        <w:rPr>
+          <w:rFonts w:ascii="Courier New" w:eastAsia="Times New Roman" w:hAnsi="Courier New" w:cs="Courier New"/>
+          <w:color w:val="0000FF"/>
+          <w:sz w:val="20"/>
+          <w:szCs w:val="20"/>
+          <w:lang w:val="en-RU" w:eastAsia="en-GB"/>
+        </w:rPr>
+      </w:pPr>
+      <w:r>
+        <w:rPr>
+          <w:rFonts w:ascii="Courier New" w:eastAsia="Times New Roman" w:hAnsi="Courier New" w:cs="Courier New"/>
           <w:color w:val="0000FF"/>
           <w:sz w:val="20"/>
           <w:szCs w:val="20"/>
@@ -26797,97 +27875,46 @@
       <w:r>
         <w:rPr>
           <w:rFonts w:ascii="Courier New" w:eastAsia="Times New Roman" w:hAnsi="Courier New" w:cs="Courier New"/>
-          <w:color w:val="000000"/>
-          <w:sz w:val="20"/>
-          <w:szCs w:val="20"/>
-          <w:lang w:val="en-RU" w:eastAsia="en-GB"/>
-        </w:rPr>
-        <w:t>min_digit = digits[</w:t>
-      </w:r>
-      <w:r>
-        <w:rPr>
-          <w:rFonts w:ascii="Courier New" w:eastAsia="Times New Roman" w:hAnsi="Courier New" w:cs="Courier New"/>
-          <w:color w:val="0000FF"/>
-          <w:sz w:val="20"/>
-          <w:szCs w:val="20"/>
-          <w:lang w:val="en-RU" w:eastAsia="en-GB"/>
-        </w:rPr>
-        <w:t>0</w:t>
-      </w:r>
-      <w:r>
-        <w:rPr>
-          <w:rFonts w:ascii="Courier New" w:eastAsia="Times New Roman" w:hAnsi="Courier New" w:cs="Courier New"/>
-          <w:color w:val="000000"/>
-          <w:sz w:val="20"/>
-          <w:szCs w:val="20"/>
-          <w:lang w:val="en-RU" w:eastAsia="en-GB"/>
-        </w:rPr>
-        <w:t>]</w:t>
-      </w:r>
-      <w:r>
-        <w:rPr>
-          <w:rFonts w:ascii="Courier New" w:eastAsia="Times New Roman" w:hAnsi="Courier New" w:cs="Courier New"/>
-          <w:color w:val="000000"/>
-          <w:sz w:val="20"/>
-          <w:szCs w:val="20"/>
-          <w:lang w:val="en-RU" w:eastAsia="en-GB"/>
-        </w:rPr>
-        <w:br/>
-      </w:r>
-      <w:r>
-        <w:rPr>
-          <w:rFonts w:ascii="Courier New" w:eastAsia="Times New Roman" w:hAnsi="Courier New" w:cs="Courier New"/>
-          <w:color w:val="000000"/>
-          <w:sz w:val="20"/>
-          <w:szCs w:val="20"/>
-          <w:lang w:val="en-RU" w:eastAsia="en-GB"/>
-        </w:rPr>
-        <w:br/>
-        <w:t xml:space="preserve">    </w:t>
-      </w:r>
-      <w:r>
-        <w:rPr>
-          <w:rFonts w:ascii="Courier New" w:eastAsia="Times New Roman" w:hAnsi="Courier New" w:cs="Courier New"/>
-          <w:b/>
-          <w:bCs/>
-          <w:color w:val="000080"/>
-          <w:sz w:val="20"/>
-          <w:szCs w:val="20"/>
-          <w:lang w:val="en-RU" w:eastAsia="en-GB"/>
-        </w:rPr>
-        <w:t xml:space="preserve">for </w:t>
-      </w:r>
-      <w:r>
-        <w:rPr>
-          <w:rFonts w:ascii="Courier New" w:eastAsia="Times New Roman" w:hAnsi="Courier New" w:cs="Courier New"/>
-          <w:color w:val="000000"/>
-          <w:sz w:val="20"/>
-          <w:szCs w:val="20"/>
-          <w:lang w:val="en-RU" w:eastAsia="en-GB"/>
-        </w:rPr>
-        <w:t xml:space="preserve">i </w:t>
-      </w:r>
-      <w:r>
-        <w:rPr>
-          <w:rFonts w:ascii="Courier New" w:eastAsia="Times New Roman" w:hAnsi="Courier New" w:cs="Courier New"/>
-          <w:b/>
-          <w:bCs/>
-          <w:color w:val="000080"/>
-          <w:sz w:val="20"/>
-          <w:szCs w:val="20"/>
-          <w:lang w:val="en-RU" w:eastAsia="en-GB"/>
-        </w:rPr>
-        <w:t xml:space="preserve">in </w:t>
-      </w:r>
-      <w:r>
-        <w:rPr>
-          <w:rFonts w:ascii="Courier New" w:eastAsia="Times New Roman" w:hAnsi="Courier New" w:cs="Courier New"/>
-          <w:color w:val="000080"/>
-          <w:sz w:val="20"/>
-          <w:szCs w:val="20"/>
-          <w:lang w:val="en-RU" w:eastAsia="en-GB"/>
-        </w:rPr>
-        <w:t>range</w:t>
+          <w:b/>
+          <w:bCs/>
+          <w:color w:val="000080"/>
+          <w:sz w:val="20"/>
+          <w:szCs w:val="20"/>
+          <w:lang w:val="en-RU" w:eastAsia="en-GB"/>
+        </w:rPr>
+        <w:t xml:space="preserve">return </w:t>
+      </w:r>
+      <w:r>
+        <w:rPr>
+          <w:rFonts w:ascii="Courier New" w:eastAsia="Times New Roman" w:hAnsi="Courier New" w:cs="Courier New"/>
+          <w:b/>
+          <w:bCs/>
+          <w:color w:val="008000"/>
+          <w:sz w:val="20"/>
+          <w:szCs w:val="20"/>
+          <w:lang w:val="en-RU" w:eastAsia="en-GB"/>
+        </w:rPr>
+        <w:t>''</w:t>
+      </w:r>
+      <w:r>
+        <w:rPr>
+          <w:rFonts w:ascii="Courier New" w:eastAsia="Times New Roman" w:hAnsi="Courier New" w:cs="Courier New"/>
+          <w:color w:val="000000"/>
+          <w:sz w:val="20"/>
+          <w:szCs w:val="20"/>
+          <w:lang w:val="en-RU" w:eastAsia="en-GB"/>
+        </w:rPr>
+        <w:t>.join(</w:t>
+      </w:r>
+      <w:r>
+        <w:rPr>
+          <w:rFonts w:ascii="Courier New" w:eastAsia="Times New Roman" w:hAnsi="Courier New" w:cs="Courier New"/>
+          <w:color w:val="000080"/>
+          <w:sz w:val="20"/>
+          <w:szCs w:val="20"/>
+          <w:lang w:val="en-RU" w:eastAsia="en-GB"/>
+        </w:rPr>
+        <w:t>map</w:t>
       </w:r>
       <w:r>
         <w:rPr>
@@ -26902,546 +27929,6 @@
       <w:r>
         <w:rPr>
           <w:rFonts w:ascii="Courier New" w:eastAsia="Times New Roman" w:hAnsi="Courier New" w:cs="Courier New"/>
-          <w:color w:val="0000FF"/>
-          <w:sz w:val="20"/>
-          <w:szCs w:val="20"/>
-          <w:lang w:val="en-RU" w:eastAsia="en-GB"/>
-        </w:rPr>
-        <w:t>1</w:t>
-      </w:r>
-      <w:r>
-        <w:rPr>
-          <w:rFonts w:ascii="Courier New" w:eastAsia="Times New Roman" w:hAnsi="Courier New" w:cs="Courier New"/>
-          <w:color w:val="000000"/>
-          <w:sz w:val="20"/>
-          <w:szCs w:val="20"/>
-          <w:lang w:val="en-RU" w:eastAsia="en-GB"/>
-        </w:rPr>
-        <w:t>, n):</w:t>
-      </w:r>
-      <w:r>
-        <w:rPr>
-          <w:rFonts w:ascii="Courier New" w:eastAsia="Times New Roman" w:hAnsi="Courier New" w:cs="Courier New"/>
-          <w:color w:val="000000"/>
-          <w:sz w:val="20"/>
-          <w:szCs w:val="20"/>
-          <w:lang w:val="en-RU" w:eastAsia="en-GB"/>
-        </w:rPr>
-        <w:br/>
-        <w:t xml:space="preserve">        digit = digits[i]</w:t>
-      </w:r>
-      <w:r>
-        <w:rPr>
-          <w:rFonts w:ascii="Courier New" w:eastAsia="Times New Roman" w:hAnsi="Courier New" w:cs="Courier New"/>
-          <w:color w:val="000000"/>
-          <w:sz w:val="20"/>
-          <w:szCs w:val="20"/>
-          <w:lang w:val="en-RU" w:eastAsia="en-GB"/>
-        </w:rPr>
-        <w:br/>
-        <w:t xml:space="preserve">        </w:t>
-      </w:r>
-      <w:r>
-        <w:rPr>
-          <w:rFonts w:ascii="Courier New" w:eastAsia="Times New Roman" w:hAnsi="Courier New" w:cs="Courier New"/>
-          <w:b/>
-          <w:bCs/>
-          <w:color w:val="000080"/>
-          <w:sz w:val="20"/>
-          <w:szCs w:val="20"/>
-          <w:lang w:val="en-RU" w:eastAsia="en-GB"/>
-        </w:rPr>
-        <w:t xml:space="preserve">if </w:t>
-      </w:r>
-      <w:r>
-        <w:rPr>
-          <w:rFonts w:ascii="Courier New" w:eastAsia="Times New Roman" w:hAnsi="Courier New" w:cs="Courier New"/>
-          <w:color w:val="000000"/>
-          <w:sz w:val="20"/>
-          <w:szCs w:val="20"/>
-          <w:lang w:val="en-RU" w:eastAsia="en-GB"/>
-        </w:rPr>
-        <w:t>digit &lt; min_digit:</w:t>
-      </w:r>
-      <w:r>
-        <w:rPr>
-          <w:rFonts w:ascii="Courier New" w:eastAsia="Times New Roman" w:hAnsi="Courier New" w:cs="Courier New"/>
-          <w:color w:val="000000"/>
-          <w:sz w:val="20"/>
-          <w:szCs w:val="20"/>
-          <w:lang w:val="en-RU" w:eastAsia="en-GB"/>
-        </w:rPr>
-        <w:br/>
-        <w:t xml:space="preserve">            min_digit = digit</w:t>
-      </w:r>
-      <w:r>
-        <w:rPr>
-          <w:rFonts w:ascii="Courier New" w:eastAsia="Times New Roman" w:hAnsi="Courier New" w:cs="Courier New"/>
-          <w:color w:val="000000"/>
-          <w:sz w:val="20"/>
-          <w:szCs w:val="20"/>
-          <w:lang w:val="en-RU" w:eastAsia="en-GB"/>
-        </w:rPr>
-        <w:br/>
-        <w:t xml:space="preserve">            min_index = i</w:t>
-      </w:r>
-      <w:r>
-        <w:rPr>
-          <w:rFonts w:ascii="Courier New" w:eastAsia="Times New Roman" w:hAnsi="Courier New" w:cs="Courier New"/>
-          <w:color w:val="000000"/>
-          <w:sz w:val="20"/>
-          <w:szCs w:val="20"/>
-          <w:lang w:val="en-RU" w:eastAsia="en-GB"/>
-        </w:rPr>
-        <w:br/>
-      </w:r>
-      <w:r>
-        <w:rPr>
-          <w:rFonts w:ascii="Courier New" w:eastAsia="Times New Roman" w:hAnsi="Courier New" w:cs="Courier New"/>
-          <w:color w:val="000000"/>
-          <w:sz w:val="20"/>
-          <w:szCs w:val="20"/>
-          <w:lang w:val="en-RU" w:eastAsia="en-GB"/>
-        </w:rPr>
-        <w:br/>
-        <w:t xml:space="preserve">    shifted_digits = [</w:t>
-      </w:r>
-      <w:r>
-        <w:rPr>
-          <w:rFonts w:ascii="Courier New" w:eastAsia="Times New Roman" w:hAnsi="Courier New" w:cs="Courier New"/>
-          <w:color w:val="0000FF"/>
-          <w:sz w:val="20"/>
-          <w:szCs w:val="20"/>
-          <w:lang w:val="en-RU" w:eastAsia="en-GB"/>
-        </w:rPr>
-        <w:t>0</w:t>
-      </w:r>
-      <w:r>
-        <w:rPr>
-          <w:rFonts w:ascii="Courier New" w:eastAsia="Times New Roman" w:hAnsi="Courier New" w:cs="Courier New"/>
-          <w:color w:val="000000"/>
-          <w:sz w:val="20"/>
-          <w:szCs w:val="20"/>
-          <w:lang w:val="en-RU" w:eastAsia="en-GB"/>
-        </w:rPr>
-        <w:t>] * n</w:t>
-      </w:r>
-      <w:r>
-        <w:rPr>
-          <w:rFonts w:ascii="Courier New" w:eastAsia="Times New Roman" w:hAnsi="Courier New" w:cs="Courier New"/>
-          <w:color w:val="000000"/>
-          <w:sz w:val="20"/>
-          <w:szCs w:val="20"/>
-          <w:lang w:val="en-RU" w:eastAsia="en-GB"/>
-        </w:rPr>
-        <w:br/>
-        <w:t xml:space="preserve">    shift = n - min_index</w:t>
-      </w:r>
-      <w:r>
-        <w:rPr>
-          <w:rFonts w:ascii="Courier New" w:eastAsia="Times New Roman" w:hAnsi="Courier New" w:cs="Courier New"/>
-          <w:color w:val="000000"/>
-          <w:sz w:val="20"/>
-          <w:szCs w:val="20"/>
-          <w:lang w:val="en-RU" w:eastAsia="en-GB"/>
-        </w:rPr>
-        <w:br/>
-      </w:r>
-      <w:r>
-        <w:rPr>
-          <w:rFonts w:ascii="Courier New" w:eastAsia="Times New Roman" w:hAnsi="Courier New" w:cs="Courier New"/>
-          <w:color w:val="000000"/>
-          <w:sz w:val="20"/>
-          <w:szCs w:val="20"/>
-          <w:lang w:val="en-RU" w:eastAsia="en-GB"/>
-        </w:rPr>
-        <w:br/>
-        <w:t xml:space="preserve">    </w:t>
-      </w:r>
-      <w:r>
-        <w:rPr>
-          <w:rFonts w:ascii="Courier New" w:eastAsia="Times New Roman" w:hAnsi="Courier New" w:cs="Courier New"/>
-          <w:b/>
-          <w:bCs/>
-          <w:color w:val="000080"/>
-          <w:sz w:val="20"/>
-          <w:szCs w:val="20"/>
-          <w:lang w:val="en-RU" w:eastAsia="en-GB"/>
-        </w:rPr>
-        <w:t xml:space="preserve">for </w:t>
-      </w:r>
-      <w:r>
-        <w:rPr>
-          <w:rFonts w:ascii="Courier New" w:eastAsia="Times New Roman" w:hAnsi="Courier New" w:cs="Courier New"/>
-          <w:color w:val="000000"/>
-          <w:sz w:val="20"/>
-          <w:szCs w:val="20"/>
-          <w:lang w:val="en-RU" w:eastAsia="en-GB"/>
-        </w:rPr>
-        <w:t xml:space="preserve">i </w:t>
-      </w:r>
-      <w:r>
-        <w:rPr>
-          <w:rFonts w:ascii="Courier New" w:eastAsia="Times New Roman" w:hAnsi="Courier New" w:cs="Courier New"/>
-          <w:b/>
-          <w:bCs/>
-          <w:color w:val="000080"/>
-          <w:sz w:val="20"/>
-          <w:szCs w:val="20"/>
-          <w:lang w:val="en-RU" w:eastAsia="en-GB"/>
-        </w:rPr>
-        <w:t xml:space="preserve">in </w:t>
-      </w:r>
-      <w:r>
-        <w:rPr>
-          <w:rFonts w:ascii="Courier New" w:eastAsia="Times New Roman" w:hAnsi="Courier New" w:cs="Courier New"/>
-          <w:color w:val="000080"/>
-          <w:sz w:val="20"/>
-          <w:szCs w:val="20"/>
-          <w:lang w:val="en-RU" w:eastAsia="en-GB"/>
-        </w:rPr>
-        <w:t>range</w:t>
-      </w:r>
-      <w:r>
-        <w:rPr>
-          <w:rFonts w:ascii="Courier New" w:eastAsia="Times New Roman" w:hAnsi="Courier New" w:cs="Courier New"/>
-          <w:color w:val="000000"/>
-          <w:sz w:val="20"/>
-          <w:szCs w:val="20"/>
-          <w:lang w:val="en-RU" w:eastAsia="en-GB"/>
-        </w:rPr>
-        <w:t>(n):</w:t>
-      </w:r>
-      <w:r>
-        <w:rPr>
-          <w:rFonts w:ascii="Courier New" w:eastAsia="Times New Roman" w:hAnsi="Courier New" w:cs="Courier New"/>
-          <w:color w:val="000000"/>
-          <w:sz w:val="20"/>
-          <w:szCs w:val="20"/>
-          <w:lang w:val="en-RU" w:eastAsia="en-GB"/>
-        </w:rPr>
-        <w:br/>
-        <w:t xml:space="preserve">        digit = digits[i]</w:t>
-      </w:r>
-      <w:r>
-        <w:rPr>
-          <w:rFonts w:ascii="Courier New" w:eastAsia="Times New Roman" w:hAnsi="Courier New" w:cs="Courier New"/>
-          <w:color w:val="000000"/>
-          <w:sz w:val="20"/>
-          <w:szCs w:val="20"/>
-          <w:lang w:val="en-RU" w:eastAsia="en-GB"/>
-        </w:rPr>
-        <w:br/>
-        <w:t xml:space="preserve">        shifted_digits[(i + shift) % n] = digit</w:t>
-      </w:r>
-      <w:r>
-        <w:rPr>
-          <w:rFonts w:ascii="Courier New" w:eastAsia="Times New Roman" w:hAnsi="Courier New" w:cs="Courier New"/>
-          <w:color w:val="000000"/>
-          <w:sz w:val="20"/>
-          <w:szCs w:val="20"/>
-          <w:lang w:val="en-RU" w:eastAsia="en-GB"/>
-        </w:rPr>
-        <w:br/>
-      </w:r>
-      <w:r>
-        <w:rPr>
-          <w:rFonts w:ascii="Courier New" w:eastAsia="Times New Roman" w:hAnsi="Courier New" w:cs="Courier New"/>
-          <w:color w:val="000000"/>
-          <w:sz w:val="20"/>
-          <w:szCs w:val="20"/>
-          <w:lang w:val="en-RU" w:eastAsia="en-GB"/>
-        </w:rPr>
-        <w:br/>
-        <w:t xml:space="preserve">    </w:t>
-      </w:r>
-      <w:r>
-        <w:rPr>
-          <w:rFonts w:ascii="Courier New" w:eastAsia="Times New Roman" w:hAnsi="Courier New" w:cs="Courier New"/>
-          <w:b/>
-          <w:bCs/>
-          <w:color w:val="000080"/>
-          <w:sz w:val="20"/>
-          <w:szCs w:val="20"/>
-          <w:lang w:val="en-RU" w:eastAsia="en-GB"/>
-        </w:rPr>
-        <w:t xml:space="preserve">if </w:t>
-      </w:r>
-      <w:r>
-        <w:rPr>
-          <w:rFonts w:ascii="Courier New" w:eastAsia="Times New Roman" w:hAnsi="Courier New" w:cs="Courier New"/>
-          <w:color w:val="000000"/>
-          <w:sz w:val="20"/>
-          <w:szCs w:val="20"/>
-          <w:lang w:val="en-RU" w:eastAsia="en-GB"/>
-        </w:rPr>
-        <w:t>shifted_digits[</w:t>
-      </w:r>
-      <w:r>
-        <w:rPr>
-          <w:rFonts w:ascii="Courier New" w:eastAsia="Times New Roman" w:hAnsi="Courier New" w:cs="Courier New"/>
-          <w:color w:val="0000FF"/>
-          <w:sz w:val="20"/>
-          <w:szCs w:val="20"/>
-          <w:lang w:val="en-RU" w:eastAsia="en-GB"/>
-        </w:rPr>
-        <w:t>0</w:t>
-      </w:r>
-      <w:r>
-        <w:rPr>
-          <w:rFonts w:ascii="Courier New" w:eastAsia="Times New Roman" w:hAnsi="Courier New" w:cs="Courier New"/>
-          <w:color w:val="000000"/>
-          <w:sz w:val="20"/>
-          <w:szCs w:val="20"/>
-          <w:lang w:val="en-RU" w:eastAsia="en-GB"/>
-        </w:rPr>
-        <w:t xml:space="preserve">] &gt; </w:t>
-      </w:r>
-      <w:r>
-        <w:rPr>
-          <w:rFonts w:ascii="Courier New" w:eastAsia="Times New Roman" w:hAnsi="Courier New" w:cs="Courier New"/>
-          <w:color w:val="0000FF"/>
-          <w:sz w:val="20"/>
-          <w:szCs w:val="20"/>
-          <w:lang w:val="en-RU" w:eastAsia="en-GB"/>
-        </w:rPr>
-        <w:t>0</w:t>
-      </w:r>
-      <w:r>
-        <w:rPr>
-          <w:rFonts w:ascii="Courier New" w:eastAsia="Times New Roman" w:hAnsi="Courier New" w:cs="Courier New"/>
-          <w:color w:val="000000"/>
-          <w:sz w:val="20"/>
-          <w:szCs w:val="20"/>
-          <w:lang w:val="en-RU" w:eastAsia="en-GB"/>
-        </w:rPr>
-        <w:t>:</w:t>
-      </w:r>
-      <w:r>
-        <w:rPr>
-          <w:rFonts w:ascii="Courier New" w:eastAsia="Times New Roman" w:hAnsi="Courier New" w:cs="Courier New"/>
-          <w:color w:val="000000"/>
-          <w:sz w:val="20"/>
-          <w:szCs w:val="20"/>
-          <w:lang w:val="en-RU" w:eastAsia="en-GB"/>
-        </w:rPr>
-        <w:br/>
-        <w:t xml:space="preserve">        add_count = </w:t>
-      </w:r>
-      <w:r>
-        <w:rPr>
-          <w:rFonts w:ascii="Courier New" w:eastAsia="Times New Roman" w:hAnsi="Courier New" w:cs="Courier New"/>
-          <w:color w:val="0000FF"/>
-          <w:sz w:val="20"/>
-          <w:szCs w:val="20"/>
-          <w:lang w:val="en-RU" w:eastAsia="en-GB"/>
-        </w:rPr>
-        <w:t xml:space="preserve">10 </w:t>
-      </w:r>
-      <w:r>
-        <w:rPr>
-          <w:rFonts w:ascii="Courier New" w:eastAsia="Times New Roman" w:hAnsi="Courier New" w:cs="Courier New"/>
-          <w:color w:val="000000"/>
-          <w:sz w:val="20"/>
-          <w:szCs w:val="20"/>
-          <w:lang w:val="en-RU" w:eastAsia="en-GB"/>
-        </w:rPr>
-        <w:t>- shifted_digits[</w:t>
-      </w:r>
-      <w:r>
-        <w:rPr>
-          <w:rFonts w:ascii="Courier New" w:eastAsia="Times New Roman" w:hAnsi="Courier New" w:cs="Courier New"/>
-          <w:color w:val="0000FF"/>
-          <w:sz w:val="20"/>
-          <w:szCs w:val="20"/>
-          <w:lang w:val="en-RU" w:eastAsia="en-GB"/>
-        </w:rPr>
-        <w:t>0</w:t>
-      </w:r>
-      <w:r>
-        <w:rPr>
-          <w:rFonts w:ascii="Courier New" w:eastAsia="Times New Roman" w:hAnsi="Courier New" w:cs="Courier New"/>
-          <w:color w:val="000000"/>
-          <w:sz w:val="20"/>
-          <w:szCs w:val="20"/>
-          <w:lang w:val="en-RU" w:eastAsia="en-GB"/>
-        </w:rPr>
-        <w:t>]</w:t>
-      </w:r>
-      <w:r>
-        <w:rPr>
-          <w:rFonts w:ascii="Courier New" w:eastAsia="Times New Roman" w:hAnsi="Courier New" w:cs="Courier New"/>
-          <w:color w:val="000000"/>
-          <w:sz w:val="20"/>
-          <w:szCs w:val="20"/>
-          <w:lang w:val="en-RU" w:eastAsia="en-GB"/>
-        </w:rPr>
-        <w:br/>
-      </w:r>
-      <w:r>
-        <w:rPr>
-          <w:rFonts w:ascii="Courier New" w:eastAsia="Times New Roman" w:hAnsi="Courier New" w:cs="Courier New"/>
-          <w:color w:val="000000"/>
-          <w:sz w:val="20"/>
-          <w:szCs w:val="20"/>
-          <w:lang w:val="en-RU" w:eastAsia="en-GB"/>
-        </w:rPr>
-        <w:br/>
-        <w:t xml:space="preserve">        </w:t>
-      </w:r>
-      <w:r>
-        <w:rPr>
-          <w:rFonts w:ascii="Courier New" w:eastAsia="Times New Roman" w:hAnsi="Courier New" w:cs="Courier New"/>
-          <w:b/>
-          <w:bCs/>
-          <w:color w:val="000080"/>
-          <w:sz w:val="20"/>
-          <w:szCs w:val="20"/>
-          <w:lang w:val="en-RU" w:eastAsia="en-GB"/>
-        </w:rPr>
-        <w:t xml:space="preserve">for </w:t>
-      </w:r>
-      <w:r>
-        <w:rPr>
-          <w:rFonts w:ascii="Courier New" w:eastAsia="Times New Roman" w:hAnsi="Courier New" w:cs="Courier New"/>
-          <w:color w:val="000000"/>
-          <w:sz w:val="20"/>
-          <w:szCs w:val="20"/>
-          <w:lang w:val="en-RU" w:eastAsia="en-GB"/>
-        </w:rPr>
-        <w:t xml:space="preserve">i </w:t>
-      </w:r>
-      <w:r>
-        <w:rPr>
-          <w:rFonts w:ascii="Courier New" w:eastAsia="Times New Roman" w:hAnsi="Courier New" w:cs="Courier New"/>
-          <w:b/>
-          <w:bCs/>
-          <w:color w:val="000080"/>
-          <w:sz w:val="20"/>
-          <w:szCs w:val="20"/>
-          <w:lang w:val="en-RU" w:eastAsia="en-GB"/>
-        </w:rPr>
-        <w:t xml:space="preserve">in </w:t>
-      </w:r>
-      <w:r>
-        <w:rPr>
-          <w:rFonts w:ascii="Courier New" w:eastAsia="Times New Roman" w:hAnsi="Courier New" w:cs="Courier New"/>
-          <w:color w:val="000080"/>
-          <w:sz w:val="20"/>
-          <w:szCs w:val="20"/>
-          <w:lang w:val="en-RU" w:eastAsia="en-GB"/>
-        </w:rPr>
-        <w:t>range</w:t>
-      </w:r>
-      <w:r>
-        <w:rPr>
-          <w:rFonts w:ascii="Courier New" w:eastAsia="Times New Roman" w:hAnsi="Courier New" w:cs="Courier New"/>
-          <w:color w:val="000000"/>
-          <w:sz w:val="20"/>
-          <w:szCs w:val="20"/>
-          <w:lang w:val="en-RU" w:eastAsia="en-GB"/>
-        </w:rPr>
-        <w:t>(n):</w:t>
-      </w:r>
-      <w:r>
-        <w:rPr>
-          <w:rFonts w:ascii="Courier New" w:eastAsia="Times New Roman" w:hAnsi="Courier New" w:cs="Courier New"/>
-          <w:color w:val="000000"/>
-          <w:sz w:val="20"/>
-          <w:szCs w:val="20"/>
-          <w:lang w:val="en-RU" w:eastAsia="en-GB"/>
-        </w:rPr>
-        <w:br/>
-        <w:t xml:space="preserve">            shifted_digits[i] = (shifted_digits[i] + add_count) % </w:t>
-      </w:r>
-      <w:r>
-        <w:rPr>
-          <w:rFonts w:ascii="Courier New" w:eastAsia="Times New Roman" w:hAnsi="Courier New" w:cs="Courier New"/>
-          <w:color w:val="0000FF"/>
-          <w:sz w:val="20"/>
-          <w:szCs w:val="20"/>
-          <w:lang w:val="en-RU" w:eastAsia="en-GB"/>
-        </w:rPr>
-        <w:t>10</w:t>
-      </w:r>
-      <w:r>
-        <w:rPr>
-          <w:rFonts w:ascii="Courier New" w:eastAsia="Times New Roman" w:hAnsi="Courier New" w:cs="Courier New"/>
-          <w:color w:val="0000FF"/>
-          <w:sz w:val="20"/>
-          <w:szCs w:val="20"/>
-          <w:lang w:val="en-RU" w:eastAsia="en-GB"/>
-        </w:rPr>
-        <w:br/>
-      </w:r>
-      <w:r>
-        <w:rPr>
-          <w:rFonts w:ascii="Courier New" w:eastAsia="Times New Roman" w:hAnsi="Courier New" w:cs="Courier New"/>
-          <w:color w:val="0000FF"/>
-          <w:sz w:val="20"/>
-          <w:szCs w:val="20"/>
-          <w:lang w:val="en-RU" w:eastAsia="en-GB"/>
-        </w:rPr>
-        <w:br/>
-        <w:t xml:space="preserve">    </w:t>
-      </w:r>
-      <w:r>
-        <w:rPr>
-          <w:rFonts w:ascii="Courier New" w:eastAsia="Times New Roman" w:hAnsi="Courier New" w:cs="Courier New"/>
-          <w:b/>
-          <w:bCs/>
-          <w:color w:val="000080"/>
-          <w:sz w:val="20"/>
-          <w:szCs w:val="20"/>
-          <w:lang w:val="en-RU" w:eastAsia="en-GB"/>
-        </w:rPr>
-        <w:t xml:space="preserve">return </w:t>
-      </w:r>
-      <w:r>
-        <w:rPr>
-          <w:rFonts w:ascii="Courier New" w:eastAsia="Times New Roman" w:hAnsi="Courier New" w:cs="Courier New"/>
-          <w:b/>
-          <w:bCs/>
-          <w:color w:val="008000"/>
-          <w:sz w:val="20"/>
-          <w:szCs w:val="20"/>
-          <w:lang w:val="en-RU" w:eastAsia="en-GB"/>
-        </w:rPr>
-        <w:t>''</w:t>
-      </w:r>
-      <w:r>
-        <w:rPr>
-          <w:rFonts w:ascii="Courier New" w:eastAsia="Times New Roman" w:hAnsi="Courier New" w:cs="Courier New"/>
-          <w:color w:val="000000"/>
-          <w:sz w:val="20"/>
-          <w:szCs w:val="20"/>
-          <w:lang w:val="en-RU" w:eastAsia="en-GB"/>
-        </w:rPr>
-        <w:t>.join(</w:t>
-      </w:r>
-      <w:r>
-        <w:rPr>
-          <w:rFonts w:ascii="Courier New" w:eastAsia="Times New Roman" w:hAnsi="Courier New" w:cs="Courier New"/>
-          <w:color w:val="000080"/>
-          <w:sz w:val="20"/>
-          <w:szCs w:val="20"/>
-          <w:lang w:val="en-RU" w:eastAsia="en-GB"/>
-        </w:rPr>
-        <w:t>map</w:t>
-      </w:r>
-      <w:r>
-        <w:rPr>
-          <w:rFonts w:ascii="Courier New" w:eastAsia="Times New Roman" w:hAnsi="Courier New" w:cs="Courier New"/>
-          <w:color w:val="000000"/>
-          <w:sz w:val="20"/>
-          <w:szCs w:val="20"/>
-          <w:lang w:val="en-RU" w:eastAsia="en-GB"/>
-        </w:rPr>
-        <w:t>(</w:t>
-      </w:r>
-      <w:r>
-        <w:rPr>
-          <w:rFonts w:ascii="Courier New" w:eastAsia="Times New Roman" w:hAnsi="Courier New" w:cs="Courier New"/>
           <w:color w:val="000080"/>
           <w:sz w:val="20"/>
           <w:szCs w:val="20"/>
@@ -27457,7 +27944,7 @@
           <w:szCs w:val="20"/>
           <w:lang w:val="en-RU" w:eastAsia="en-GB"/>
         </w:rPr>
-        <w:t>, shifted_digits))</w:t>
+        <w:t>, min_digits_combination))</w:t>
       </w:r>
       <w:r>
         <w:rPr>

</xml_diff>